<commit_message>
partie 2 version rapport
</commit_message>
<xml_diff>
--- a/Rapport.docx
+++ b/Rapport.docx
@@ -115,13 +115,27 @@
         <w:rPr>
           <w:lang w:val="fr-CA"/>
         </w:rPr>
-        <w:t>invalides inférieures à l’intervalle.</w:t>
-      </w:r>
-      <w:r>
-        <w:rPr>
-          <w:lang w:val="fr-CA"/>
-        </w:rPr>
-        <w:t>(-50)</w:t>
+        <w:t xml:space="preserve">invalides inférieures à </w:t>
+      </w:r>
+      <w:proofErr w:type="gramStart"/>
+      <w:r>
+        <w:rPr>
+          <w:lang w:val="fr-CA"/>
+        </w:rPr>
+        <w:t>l’intervalle.</w:t>
+      </w:r>
+      <w:r>
+        <w:rPr>
+          <w:lang w:val="fr-CA"/>
+        </w:rPr>
+        <w:t>(</w:t>
+      </w:r>
+      <w:proofErr w:type="gramEnd"/>
+      <w:r>
+        <w:rPr>
+          <w:lang w:val="fr-CA"/>
+        </w:rPr>
+        <w:t>-50)</w:t>
       </w:r>
     </w:p>
     <w:p>
@@ -223,7 +237,21 @@
         <w:rPr>
           <w:lang w:val="fr-CA"/>
         </w:rPr>
-        <w:t xml:space="preserve"> (ABC , 123)</w:t>
+        <w:t xml:space="preserve"> (</w:t>
+      </w:r>
+      <w:proofErr w:type="gramStart"/>
+      <w:r>
+        <w:rPr>
+          <w:lang w:val="fr-CA"/>
+        </w:rPr>
+        <w:t>ABC ,</w:t>
+      </w:r>
+      <w:proofErr w:type="gramEnd"/>
+      <w:r>
+        <w:rPr>
+          <w:lang w:val="fr-CA"/>
+        </w:rPr>
+        <w:t xml:space="preserve"> 123)</w:t>
       </w:r>
     </w:p>
     <w:p>
@@ -240,8 +268,2421 @@
           <w:bCs/>
           <w:lang w:val="fr-CA"/>
         </w:rPr>
-        <w:t xml:space="preserve">La valeur frontière pour le montant on va aussi tester la valeur -1, 0 , 1 000 000 et 1000 001  </w:t>
-      </w:r>
+        <w:t xml:space="preserve">La valeur frontière pour le montant on va aussi tester la valeur -1, </w:t>
+      </w:r>
+      <w:proofErr w:type="gramStart"/>
+      <w:r>
+        <w:rPr>
+          <w:b/>
+          <w:bCs/>
+          <w:lang w:val="fr-CA"/>
+        </w:rPr>
+        <w:t>0 ,</w:t>
+      </w:r>
+      <w:proofErr w:type="gramEnd"/>
+      <w:r>
+        <w:rPr>
+          <w:b/>
+          <w:bCs/>
+          <w:lang w:val="fr-CA"/>
+        </w:rPr>
+        <w:t xml:space="preserve"> 1 000 000 et 1000 001  </w:t>
+      </w:r>
+    </w:p>
+    <w:p>
+      <w:pPr>
+        <w:rPr>
+          <w:b/>
+          <w:bCs/>
+          <w:lang w:val="fr-CA"/>
+        </w:rPr>
+      </w:pPr>
+    </w:p>
+    <w:p>
+      <w:pPr>
+        <w:rPr>
+          <w:b/>
+          <w:bCs/>
+          <w:lang w:val="fr-CA"/>
+        </w:rPr>
+      </w:pPr>
+    </w:p>
+    <w:p>
+      <w:pPr>
+        <w:rPr>
+          <w:b/>
+          <w:bCs/>
+          <w:lang w:val="fr-CA"/>
+        </w:rPr>
+      </w:pPr>
+      <w:r>
+        <w:rPr>
+          <w:b/>
+          <w:bCs/>
+          <w:lang w:val="fr-CA"/>
+        </w:rPr>
+        <w:t>P</w:t>
+      </w:r>
+      <w:r>
+        <w:rPr>
+          <w:rFonts w:hint="eastAsia"/>
+          <w:b/>
+          <w:bCs/>
+          <w:lang w:val="fr-CA"/>
+        </w:rPr>
+        <w:t>artie</w:t>
+      </w:r>
+      <w:r>
+        <w:rPr>
+          <w:b/>
+          <w:bCs/>
+          <w:lang w:val="fr-CA"/>
+        </w:rPr>
+        <w:t xml:space="preserve"> 2</w:t>
+      </w:r>
+    </w:p>
+    <w:p>
+      <w:pPr>
+        <w:rPr>
+          <w:b/>
+          <w:bCs/>
+          <w:lang w:val="fr-CA"/>
+        </w:rPr>
+      </w:pPr>
+      <w:proofErr w:type="spellStart"/>
+      <w:proofErr w:type="gramStart"/>
+      <w:r>
+        <w:rPr>
+          <w:lang w:val="fr-CA"/>
+        </w:rPr>
+        <w:t>currencyConverter.Currency.convert</w:t>
+      </w:r>
+      <w:proofErr w:type="spellEnd"/>
+      <w:proofErr w:type="gramEnd"/>
+      <w:r>
+        <w:rPr>
+          <w:lang w:val="fr-CA"/>
+        </w:rPr>
+        <w:t>(Double, Double)</w:t>
+      </w:r>
+    </w:p>
+    <w:p>
+      <w:pPr>
+        <w:rPr>
+          <w:rFonts w:hint="eastAsia"/>
+          <w:lang w:val="fr-CA"/>
+        </w:rPr>
+      </w:pPr>
+      <w:r>
+        <w:rPr>
+          <w:b/>
+          <w:bCs/>
+          <w:lang w:val="fr-CA"/>
+        </w:rPr>
+        <w:t xml:space="preserve">Couverture des instructions: </w:t>
+      </w:r>
+      <w:r>
+        <w:rPr>
+          <w:lang w:val="fr-CA"/>
+        </w:rPr>
+        <w:t xml:space="preserve">Il suffit d'utiliser </w:t>
+      </w:r>
+      <w:r>
+        <w:rPr>
+          <w:lang w:val="fr-CA"/>
+        </w:rPr>
+        <w:t>des</w:t>
+      </w:r>
+      <w:r>
+        <w:rPr>
+          <w:lang w:val="fr-CA"/>
+        </w:rPr>
+        <w:t xml:space="preserve"> données normales</w:t>
+      </w:r>
+      <w:r>
+        <w:rPr>
+          <w:lang w:val="fr-CA"/>
+        </w:rPr>
+        <w:t xml:space="preserve"> pour que la méthode exécute toutes les instructions, par exemple (10, 1.5).</w:t>
+      </w:r>
+    </w:p>
+    <w:p>
+      <w:pPr>
+        <w:rPr>
+          <w:lang w:val="fr-CA"/>
+        </w:rPr>
+      </w:pPr>
+      <w:r>
+        <w:rPr>
+          <w:b/>
+          <w:bCs/>
+          <w:lang w:val="fr-CA"/>
+        </w:rPr>
+        <w:t xml:space="preserve">Couverture des arcs du graphe de flot de contrôle: </w:t>
+      </w:r>
+      <w:r>
+        <w:rPr>
+          <w:lang w:val="fr-CA"/>
+        </w:rPr>
+        <w:t>Comme cette méthode n’a pas d’</w:t>
+      </w:r>
+      <w:r>
+        <w:rPr>
+          <w:lang w:val="fr-CA"/>
+        </w:rPr>
+        <w:t xml:space="preserve">instruction conditionnelle (if, </w:t>
+      </w:r>
+      <w:proofErr w:type="spellStart"/>
+      <w:r>
+        <w:rPr>
+          <w:lang w:val="fr-CA"/>
+        </w:rPr>
+        <w:t>while</w:t>
+      </w:r>
+      <w:proofErr w:type="spellEnd"/>
+      <w:r>
+        <w:rPr>
+          <w:lang w:val="fr-CA"/>
+        </w:rPr>
+        <w:t>)</w:t>
+      </w:r>
+      <w:r>
+        <w:rPr>
+          <w:lang w:val="fr-CA"/>
+        </w:rPr>
+        <w:t>, le test est exactement le même que le premier.</w:t>
+      </w:r>
+    </w:p>
+    <w:p>
+      <w:pPr>
+        <w:rPr>
+          <w:lang w:val="fr-CA"/>
+        </w:rPr>
+      </w:pPr>
+      <w:r>
+        <w:rPr>
+          <w:b/>
+          <w:bCs/>
+          <w:lang w:val="fr-CA"/>
+        </w:rPr>
+        <w:t>Couverture des chemins indépendants du graphe de flot de contrôle:</w:t>
+      </w:r>
+      <w:r>
+        <w:rPr>
+          <w:lang w:val="fr-CA"/>
+        </w:rPr>
+        <w:t xml:space="preserve"> </w:t>
+      </w:r>
+      <w:r>
+        <w:rPr>
+          <w:lang w:val="fr-CA"/>
+        </w:rPr>
+        <w:t>…</w:t>
+      </w:r>
+    </w:p>
+    <w:p>
+      <w:pPr>
+        <w:rPr>
+          <w:lang w:val="fr-CA"/>
+        </w:rPr>
+      </w:pPr>
+      <w:r>
+        <w:rPr>
+          <w:b/>
+          <w:bCs/>
+          <w:lang w:val="fr-CA"/>
+        </w:rPr>
+        <w:t>Couverture des conditions:</w:t>
+      </w:r>
+      <w:r>
+        <w:rPr>
+          <w:b/>
+          <w:bCs/>
+          <w:lang w:val="fr-CA"/>
+        </w:rPr>
+        <w:t xml:space="preserve"> </w:t>
+      </w:r>
+      <w:r>
+        <w:rPr>
+          <w:lang w:val="fr-CA"/>
+        </w:rPr>
+        <w:t>…</w:t>
+      </w:r>
+    </w:p>
+    <w:p>
+      <w:pPr>
+        <w:rPr>
+          <w:lang w:val="fr-CA"/>
+        </w:rPr>
+      </w:pPr>
+      <w:r>
+        <w:rPr>
+          <w:b/>
+          <w:bCs/>
+          <w:lang w:val="fr-CA"/>
+        </w:rPr>
+        <w:t xml:space="preserve">Couverture des i-chemins: </w:t>
+      </w:r>
+      <w:r>
+        <w:rPr>
+          <w:lang w:val="fr-CA"/>
+        </w:rPr>
+        <w:t>même raison, on a seulement besoin d</w:t>
+      </w:r>
+      <w:r>
+        <w:rPr>
+          <w:lang w:val="fr-CA"/>
+        </w:rPr>
+        <w:t>’</w:t>
+      </w:r>
+      <w:r>
+        <w:rPr>
+          <w:lang w:val="fr-CA"/>
+        </w:rPr>
+        <w:t>utiliser</w:t>
+      </w:r>
+      <w:r>
+        <w:rPr>
+          <w:lang w:val="fr-CA"/>
+        </w:rPr>
+        <w:t xml:space="preserve"> </w:t>
+      </w:r>
+      <w:r>
+        <w:rPr>
+          <w:lang w:val="fr-CA"/>
+        </w:rPr>
+        <w:t>des</w:t>
+      </w:r>
+      <w:r>
+        <w:rPr>
+          <w:lang w:val="fr-CA"/>
+        </w:rPr>
+        <w:t xml:space="preserve"> données normales</w:t>
+      </w:r>
+      <w:r>
+        <w:rPr>
+          <w:lang w:val="fr-CA"/>
+        </w:rPr>
+        <w:t>, tester 2ou 3 fois suffit.</w:t>
+      </w:r>
+    </w:p>
+    <w:p>
+      <w:pPr>
+        <w:rPr>
+          <w:lang w:val="fr-CA"/>
+        </w:rPr>
+      </w:pPr>
+    </w:p>
+    <w:p>
+      <w:proofErr w:type="spellStart"/>
+      <w:proofErr w:type="gramStart"/>
+      <w:r>
+        <w:t>currencyConverter.MainWindow.convert</w:t>
+      </w:r>
+      <w:proofErr w:type="spellEnd"/>
+      <w:proofErr w:type="gramEnd"/>
+      <w:r>
+        <w:t xml:space="preserve">(String, String, </w:t>
+      </w:r>
+      <w:proofErr w:type="spellStart"/>
+      <w:r>
+        <w:t>ArrayList</w:t>
+      </w:r>
+      <w:proofErr w:type="spellEnd"/>
+      <w:r>
+        <w:t>, Double)</w:t>
+      </w:r>
+    </w:p>
+    <w:p>
+      <w:pPr>
+        <w:rPr>
+          <w:rFonts w:hint="eastAsia"/>
+          <w:lang w:val="fr-CA"/>
+        </w:rPr>
+      </w:pPr>
+      <w:r>
+        <w:rPr>
+          <w:b/>
+          <w:bCs/>
+          <w:lang w:val="fr-CA"/>
+        </w:rPr>
+        <w:t xml:space="preserve">Couverture des instructions: </w:t>
+      </w:r>
+      <w:r>
+        <w:rPr>
+          <w:lang w:val="fr-CA"/>
+        </w:rPr>
+        <w:t xml:space="preserve">Il suffit d'utiliser </w:t>
+      </w:r>
+      <w:r>
+        <w:rPr>
+          <w:lang w:val="fr-CA"/>
+        </w:rPr>
+        <w:t>des</w:t>
+      </w:r>
+      <w:r>
+        <w:rPr>
+          <w:lang w:val="fr-CA"/>
+        </w:rPr>
+        <w:t xml:space="preserve"> données normales pour que la méthode exécute toutes les instructions, par exemple (</w:t>
+      </w:r>
+      <w:r>
+        <w:rPr>
+          <w:rFonts w:ascii="Consolas" w:hAnsi="Consolas"/>
+          <w:color w:val="2A00FF"/>
+          <w:sz w:val="20"/>
+          <w:szCs w:val="20"/>
+          <w:shd w:val="clear" w:color="auto" w:fill="FFFFFF"/>
+          <w:lang w:val="fr-CA"/>
+        </w:rPr>
+        <w:t>"USD"</w:t>
+      </w:r>
+      <w:r>
+        <w:rPr>
+          <w:rFonts w:ascii="Consolas" w:hAnsi="Consolas"/>
+          <w:color w:val="2A00FF"/>
+          <w:sz w:val="20"/>
+          <w:szCs w:val="20"/>
+          <w:shd w:val="clear" w:color="auto" w:fill="FFFFFF"/>
+          <w:lang w:val="fr-CA"/>
+        </w:rPr>
+        <w:t xml:space="preserve">, </w:t>
+      </w:r>
+      <w:r>
+        <w:rPr>
+          <w:rFonts w:ascii="Consolas" w:hAnsi="Consolas"/>
+          <w:color w:val="2A00FF"/>
+          <w:sz w:val="20"/>
+          <w:szCs w:val="20"/>
+          <w:shd w:val="clear" w:color="auto" w:fill="FFFFFF"/>
+          <w:lang w:val="fr-CA"/>
+        </w:rPr>
+        <w:t>"JPY"</w:t>
+      </w:r>
+      <w:r>
+        <w:rPr>
+          <w:rFonts w:ascii="Consolas" w:hAnsi="Consolas"/>
+          <w:color w:val="2A00FF"/>
+          <w:sz w:val="20"/>
+          <w:szCs w:val="20"/>
+          <w:shd w:val="clear" w:color="auto" w:fill="FFFFFF"/>
+          <w:lang w:val="fr-CA"/>
+        </w:rPr>
+        <w:t>,</w:t>
+      </w:r>
+      <w:r>
+        <w:rPr>
+          <w:rFonts w:ascii="Consolas" w:hAnsi="Consolas"/>
+          <w:color w:val="000000"/>
+          <w:sz w:val="20"/>
+          <w:szCs w:val="20"/>
+          <w:shd w:val="clear" w:color="auto" w:fill="FFFFFF"/>
+          <w:lang w:val="fr-CA"/>
+        </w:rPr>
+        <w:t xml:space="preserve"> </w:t>
+      </w:r>
+      <w:proofErr w:type="spellStart"/>
+      <w:r>
+        <w:rPr>
+          <w:rFonts w:ascii="Consolas" w:hAnsi="Consolas"/>
+          <w:color w:val="000000"/>
+          <w:sz w:val="20"/>
+          <w:szCs w:val="20"/>
+          <w:shd w:val="clear" w:color="auto" w:fill="FFFFFF"/>
+          <w:lang w:val="fr-CA"/>
+        </w:rPr>
+        <w:t>Currency.init</w:t>
+      </w:r>
+      <w:proofErr w:type="spellEnd"/>
+      <w:r>
+        <w:rPr>
+          <w:rFonts w:ascii="Consolas" w:hAnsi="Consolas"/>
+          <w:color w:val="000000"/>
+          <w:sz w:val="20"/>
+          <w:szCs w:val="20"/>
+          <w:shd w:val="clear" w:color="auto" w:fill="FFFFFF"/>
+          <w:lang w:val="fr-CA"/>
+        </w:rPr>
+        <w:t>(</w:t>
+      </w:r>
+      <w:proofErr w:type="gramStart"/>
+      <w:r>
+        <w:rPr>
+          <w:rFonts w:ascii="Consolas" w:hAnsi="Consolas"/>
+          <w:color w:val="000000"/>
+          <w:sz w:val="20"/>
+          <w:szCs w:val="20"/>
+          <w:shd w:val="clear" w:color="auto" w:fill="FFFFFF"/>
+          <w:lang w:val="fr-CA"/>
+        </w:rPr>
+        <w:t>)</w:t>
+      </w:r>
+      <w:r>
+        <w:rPr>
+          <w:rFonts w:ascii="Consolas" w:hAnsi="Consolas"/>
+          <w:color w:val="000000"/>
+          <w:sz w:val="20"/>
+          <w:szCs w:val="20"/>
+          <w:shd w:val="clear" w:color="auto" w:fill="FFFFFF"/>
+          <w:lang w:val="fr-CA"/>
+        </w:rPr>
+        <w:t xml:space="preserve"> ,</w:t>
+      </w:r>
+      <w:proofErr w:type="gramEnd"/>
+      <w:r>
+        <w:rPr>
+          <w:rFonts w:ascii="Consolas" w:hAnsi="Consolas"/>
+          <w:color w:val="000000"/>
+          <w:sz w:val="20"/>
+          <w:szCs w:val="20"/>
+          <w:shd w:val="clear" w:color="auto" w:fill="FFFFFF"/>
+          <w:lang w:val="fr-CA"/>
+        </w:rPr>
+        <w:t xml:space="preserve"> 100</w:t>
+      </w:r>
+      <w:r>
+        <w:rPr>
+          <w:lang w:val="fr-CA"/>
+        </w:rPr>
+        <w:t>).</w:t>
+      </w:r>
+      <w:r>
+        <w:rPr>
+          <w:lang w:val="fr-CA"/>
+        </w:rPr>
+        <w:t xml:space="preserve"> Normalement, les instructions devraient exécuter au </w:t>
+      </w:r>
+      <w:proofErr w:type="spellStart"/>
+      <w:r>
+        <w:rPr>
+          <w:lang w:val="fr-CA"/>
+        </w:rPr>
+        <w:t>moint</w:t>
+      </w:r>
+      <w:proofErr w:type="spellEnd"/>
+      <w:r>
+        <w:rPr>
+          <w:lang w:val="fr-CA"/>
+        </w:rPr>
+        <w:t xml:space="preserve"> une fois.</w:t>
+      </w:r>
+    </w:p>
+    <w:p>
+      <w:pPr>
+        <w:rPr>
+          <w:lang w:val="fr-CA"/>
+        </w:rPr>
+      </w:pPr>
+      <w:bookmarkStart w:id="0" w:name="_Hlk152697584"/>
+      <w:r>
+        <w:rPr>
+          <w:b/>
+          <w:bCs/>
+          <w:lang w:val="fr-CA"/>
+        </w:rPr>
+        <w:t>Couverture des arcs du graphe de flot de contrôle</w:t>
+      </w:r>
+      <w:bookmarkEnd w:id="0"/>
+      <w:r>
+        <w:rPr>
+          <w:b/>
+          <w:bCs/>
+          <w:lang w:val="fr-CA"/>
+        </w:rPr>
+        <w:t xml:space="preserve">: </w:t>
+      </w:r>
+      <w:r>
+        <w:rPr>
+          <w:lang w:val="fr-CA"/>
+        </w:rPr>
+        <w:t>Pour chaque instruction « if », on teste l</w:t>
+      </w:r>
+      <w:r>
+        <w:rPr>
+          <w:lang w:val="fr-CA"/>
+        </w:rPr>
+        <w:t>a condition est vraie et celui où elle est fausse</w:t>
+      </w:r>
+      <w:r>
+        <w:rPr>
+          <w:lang w:val="fr-CA"/>
+        </w:rPr>
+        <w:t> :</w:t>
+      </w:r>
+    </w:p>
+    <w:p>
+      <w:pPr>
+        <w:pStyle w:val="ListParagraph"/>
+        <w:numPr>
+          <w:ilvl w:val="0"/>
+          <w:numId w:val="1"/>
+        </w:numPr>
+        <w:ind w:firstLineChars="0"/>
+        <w:rPr>
+          <w:lang w:val="fr-CA"/>
+        </w:rPr>
+      </w:pPr>
+      <w:r>
+        <w:rPr>
+          <w:lang w:val="fr-CA"/>
+        </w:rPr>
+        <w:t>Le cas normal :</w:t>
+      </w:r>
+      <w:r>
+        <w:rPr>
+          <w:lang w:val="fr-CA"/>
+        </w:rPr>
+        <w:t xml:space="preserve"> </w:t>
+      </w:r>
+      <w:r>
+        <w:rPr>
+          <w:lang w:val="fr-CA"/>
+        </w:rPr>
+        <w:t>(</w:t>
+      </w:r>
+      <w:r>
+        <w:rPr>
+          <w:rFonts w:ascii="Consolas" w:hAnsi="Consolas"/>
+          <w:color w:val="2A00FF"/>
+          <w:sz w:val="20"/>
+          <w:szCs w:val="20"/>
+          <w:shd w:val="clear" w:color="auto" w:fill="FFFFFF"/>
+          <w:lang w:val="fr-CA"/>
+        </w:rPr>
+        <w:t>"USD", "JPY",</w:t>
+      </w:r>
+      <w:r>
+        <w:rPr>
+          <w:rFonts w:ascii="Consolas" w:hAnsi="Consolas"/>
+          <w:color w:val="000000"/>
+          <w:sz w:val="20"/>
+          <w:szCs w:val="20"/>
+          <w:shd w:val="clear" w:color="auto" w:fill="FFFFFF"/>
+          <w:lang w:val="fr-CA"/>
+        </w:rPr>
+        <w:t xml:space="preserve"> </w:t>
+      </w:r>
+      <w:proofErr w:type="spellStart"/>
+      <w:r>
+        <w:rPr>
+          <w:rFonts w:ascii="Consolas" w:hAnsi="Consolas"/>
+          <w:color w:val="000000"/>
+          <w:sz w:val="20"/>
+          <w:szCs w:val="20"/>
+          <w:shd w:val="clear" w:color="auto" w:fill="FFFFFF"/>
+          <w:lang w:val="fr-CA"/>
+        </w:rPr>
+        <w:t>Currency.init</w:t>
+      </w:r>
+      <w:proofErr w:type="spellEnd"/>
+      <w:r>
+        <w:rPr>
+          <w:rFonts w:ascii="Consolas" w:hAnsi="Consolas"/>
+          <w:color w:val="000000"/>
+          <w:sz w:val="20"/>
+          <w:szCs w:val="20"/>
+          <w:shd w:val="clear" w:color="auto" w:fill="FFFFFF"/>
+          <w:lang w:val="fr-CA"/>
+        </w:rPr>
+        <w:t>(</w:t>
+      </w:r>
+      <w:proofErr w:type="gramStart"/>
+      <w:r>
+        <w:rPr>
+          <w:rFonts w:ascii="Consolas" w:hAnsi="Consolas"/>
+          <w:color w:val="000000"/>
+          <w:sz w:val="20"/>
+          <w:szCs w:val="20"/>
+          <w:shd w:val="clear" w:color="auto" w:fill="FFFFFF"/>
+          <w:lang w:val="fr-CA"/>
+        </w:rPr>
+        <w:t>)</w:t>
+      </w:r>
+      <w:r>
+        <w:rPr>
+          <w:rFonts w:ascii="Consolas" w:hAnsi="Consolas"/>
+          <w:color w:val="000000"/>
+          <w:sz w:val="20"/>
+          <w:szCs w:val="20"/>
+          <w:shd w:val="clear" w:color="auto" w:fill="FFFFFF"/>
+          <w:lang w:val="fr-CA"/>
+        </w:rPr>
+        <w:t xml:space="preserve"> ,</w:t>
+      </w:r>
+      <w:proofErr w:type="gramEnd"/>
+      <w:r>
+        <w:rPr>
+          <w:rFonts w:ascii="Consolas" w:hAnsi="Consolas"/>
+          <w:color w:val="000000"/>
+          <w:sz w:val="20"/>
+          <w:szCs w:val="20"/>
+          <w:shd w:val="clear" w:color="auto" w:fill="FFFFFF"/>
+          <w:lang w:val="fr-CA"/>
+        </w:rPr>
+        <w:t xml:space="preserve"> 100</w:t>
+      </w:r>
+      <w:r>
+        <w:rPr>
+          <w:lang w:val="fr-CA"/>
+        </w:rPr>
+        <w:t>)</w:t>
+      </w:r>
+    </w:p>
+    <w:p>
+      <w:pPr>
+        <w:pStyle w:val="ListParagraph"/>
+        <w:numPr>
+          <w:ilvl w:val="0"/>
+          <w:numId w:val="1"/>
+        </w:numPr>
+        <w:ind w:firstLineChars="0"/>
+        <w:rPr>
+          <w:lang w:val="fr-CA"/>
+        </w:rPr>
+      </w:pPr>
+      <w:r>
+        <w:rPr>
+          <w:lang w:val="fr-CA"/>
+        </w:rPr>
+        <w:lastRenderedPageBreak/>
+        <w:t>Le cas o</w:t>
+      </w:r>
+      <w:r>
+        <w:rPr>
+          <w:lang w:val="fr-CA"/>
+        </w:rPr>
+        <w:t>ù</w:t>
+      </w:r>
+      <w:r>
+        <w:rPr>
+          <w:lang w:val="fr-CA"/>
+        </w:rPr>
+        <w:t xml:space="preserve"> </w:t>
+      </w:r>
+      <w:r>
+        <w:rPr>
+          <w:lang w:val="fr-CA"/>
+        </w:rPr>
+        <w:t>currency2</w:t>
+      </w:r>
+      <w:r>
+        <w:rPr>
+          <w:lang w:val="fr-CA"/>
+        </w:rPr>
+        <w:t xml:space="preserve"> n’est pas dans </w:t>
+      </w:r>
+      <w:proofErr w:type="spellStart"/>
+      <w:r>
+        <w:rPr>
+          <w:lang w:val="fr-CA"/>
+        </w:rPr>
+        <w:t>currencies</w:t>
+      </w:r>
+      <w:proofErr w:type="spellEnd"/>
+      <w:r>
+        <w:rPr>
+          <w:lang w:val="fr-CA"/>
+        </w:rPr>
+        <w:t> :</w:t>
+      </w:r>
+      <w:r>
+        <w:rPr>
+          <w:lang w:val="fr-CA"/>
+        </w:rPr>
+        <w:t xml:space="preserve"> </w:t>
+      </w:r>
+      <w:r>
+        <w:rPr>
+          <w:lang w:val="fr-CA"/>
+        </w:rPr>
+        <w:t>(</w:t>
+      </w:r>
+      <w:r>
+        <w:rPr>
+          <w:rFonts w:ascii="Consolas" w:hAnsi="Consolas"/>
+          <w:color w:val="2A00FF"/>
+          <w:sz w:val="20"/>
+          <w:szCs w:val="20"/>
+          <w:shd w:val="clear" w:color="auto" w:fill="FFFFFF"/>
+          <w:lang w:val="fr-CA"/>
+        </w:rPr>
+        <w:t>"USD", "</w:t>
+      </w:r>
+      <w:r>
+        <w:rPr>
+          <w:rFonts w:ascii="Consolas" w:hAnsi="Consolas"/>
+          <w:color w:val="2A00FF"/>
+          <w:sz w:val="20"/>
+          <w:szCs w:val="20"/>
+          <w:shd w:val="clear" w:color="auto" w:fill="FFFFFF"/>
+          <w:lang w:val="fr-CA"/>
+        </w:rPr>
+        <w:t>CAD</w:t>
+      </w:r>
+      <w:r>
+        <w:rPr>
+          <w:rFonts w:ascii="Consolas" w:hAnsi="Consolas"/>
+          <w:color w:val="2A00FF"/>
+          <w:sz w:val="20"/>
+          <w:szCs w:val="20"/>
+          <w:shd w:val="clear" w:color="auto" w:fill="FFFFFF"/>
+          <w:lang w:val="fr-CA"/>
+        </w:rPr>
+        <w:t>",</w:t>
+      </w:r>
+      <w:r>
+        <w:rPr>
+          <w:rFonts w:ascii="Consolas" w:hAnsi="Consolas"/>
+          <w:color w:val="000000"/>
+          <w:sz w:val="20"/>
+          <w:szCs w:val="20"/>
+          <w:shd w:val="clear" w:color="auto" w:fill="FFFFFF"/>
+          <w:lang w:val="fr-CA"/>
+        </w:rPr>
+        <w:t xml:space="preserve"> </w:t>
+      </w:r>
+      <w:proofErr w:type="spellStart"/>
+      <w:r>
+        <w:rPr>
+          <w:rFonts w:ascii="Consolas" w:hAnsi="Consolas"/>
+          <w:color w:val="000000"/>
+          <w:sz w:val="20"/>
+          <w:szCs w:val="20"/>
+          <w:shd w:val="clear" w:color="auto" w:fill="FFFFFF"/>
+          <w:lang w:val="fr-CA"/>
+        </w:rPr>
+        <w:t>Currency.init</w:t>
+      </w:r>
+      <w:proofErr w:type="spellEnd"/>
+      <w:r>
+        <w:rPr>
+          <w:rFonts w:ascii="Consolas" w:hAnsi="Consolas"/>
+          <w:color w:val="000000"/>
+          <w:sz w:val="20"/>
+          <w:szCs w:val="20"/>
+          <w:shd w:val="clear" w:color="auto" w:fill="FFFFFF"/>
+          <w:lang w:val="fr-CA"/>
+        </w:rPr>
+        <w:t>(</w:t>
+      </w:r>
+      <w:proofErr w:type="gramStart"/>
+      <w:r>
+        <w:rPr>
+          <w:rFonts w:ascii="Consolas" w:hAnsi="Consolas"/>
+          <w:color w:val="000000"/>
+          <w:sz w:val="20"/>
+          <w:szCs w:val="20"/>
+          <w:shd w:val="clear" w:color="auto" w:fill="FFFFFF"/>
+          <w:lang w:val="fr-CA"/>
+        </w:rPr>
+        <w:t>)</w:t>
+      </w:r>
+      <w:r>
+        <w:rPr>
+          <w:rFonts w:ascii="Consolas" w:hAnsi="Consolas"/>
+          <w:color w:val="000000"/>
+          <w:sz w:val="20"/>
+          <w:szCs w:val="20"/>
+          <w:shd w:val="clear" w:color="auto" w:fill="FFFFFF"/>
+          <w:lang w:val="fr-CA"/>
+        </w:rPr>
+        <w:t xml:space="preserve"> ,</w:t>
+      </w:r>
+      <w:proofErr w:type="gramEnd"/>
+      <w:r>
+        <w:rPr>
+          <w:rFonts w:ascii="Consolas" w:hAnsi="Consolas"/>
+          <w:color w:val="000000"/>
+          <w:sz w:val="20"/>
+          <w:szCs w:val="20"/>
+          <w:shd w:val="clear" w:color="auto" w:fill="FFFFFF"/>
+          <w:lang w:val="fr-CA"/>
+        </w:rPr>
+        <w:t xml:space="preserve"> 100</w:t>
+      </w:r>
+      <w:r>
+        <w:rPr>
+          <w:lang w:val="fr-CA"/>
+        </w:rPr>
+        <w:t>)</w:t>
+      </w:r>
+      <w:r>
+        <w:rPr>
+          <w:lang w:val="fr-CA"/>
+        </w:rPr>
+        <w:t xml:space="preserve">. Dans ce </w:t>
+      </w:r>
+      <w:proofErr w:type="gramStart"/>
+      <w:r>
+        <w:rPr>
+          <w:lang w:val="fr-CA"/>
+        </w:rPr>
+        <w:t>cas ,</w:t>
+      </w:r>
+      <w:proofErr w:type="gramEnd"/>
+      <w:r>
+        <w:rPr>
+          <w:lang w:val="fr-CA"/>
+        </w:rPr>
+        <w:t xml:space="preserve"> </w:t>
+      </w:r>
+      <w:r>
+        <w:rPr>
+          <w:lang w:val="fr-CA"/>
+        </w:rPr>
+        <w:t>shortNameCurrency2</w:t>
+      </w:r>
+      <w:r>
+        <w:rPr>
+          <w:lang w:val="fr-CA"/>
+        </w:rPr>
+        <w:t xml:space="preserve"> est alors </w:t>
+      </w:r>
+      <w:proofErr w:type="spellStart"/>
+      <w:r>
+        <w:rPr>
+          <w:lang w:val="fr-CA"/>
+        </w:rPr>
+        <w:t>null</w:t>
+      </w:r>
+      <w:proofErr w:type="spellEnd"/>
+      <w:r>
+        <w:rPr>
+          <w:lang w:val="fr-CA"/>
+        </w:rPr>
+        <w:t>, on saute la prochaine instruction if.</w:t>
+      </w:r>
+    </w:p>
+    <w:p>
+      <w:pPr>
+        <w:pStyle w:val="ListParagraph"/>
+        <w:numPr>
+          <w:ilvl w:val="0"/>
+          <w:numId w:val="1"/>
+        </w:numPr>
+        <w:ind w:firstLineChars="0"/>
+        <w:rPr>
+          <w:lang w:val="fr-CA"/>
+        </w:rPr>
+      </w:pPr>
+      <w:r>
+        <w:rPr>
+          <w:lang w:val="fr-CA"/>
+        </w:rPr>
+        <w:t>Le cas o</w:t>
+      </w:r>
+      <w:r>
+        <w:rPr>
+          <w:lang w:val="fr-CA"/>
+        </w:rPr>
+        <w:t>ù</w:t>
+      </w:r>
+      <w:r>
+        <w:rPr>
+          <w:lang w:val="fr-CA"/>
+        </w:rPr>
+        <w:t xml:space="preserve"> </w:t>
+      </w:r>
+      <w:r>
+        <w:rPr>
+          <w:lang w:val="fr-CA"/>
+        </w:rPr>
+        <w:t>currency</w:t>
+      </w:r>
+      <w:r>
+        <w:rPr>
+          <w:lang w:val="fr-CA"/>
+        </w:rPr>
+        <w:t>1</w:t>
+      </w:r>
+      <w:r>
+        <w:rPr>
+          <w:lang w:val="fr-CA"/>
+        </w:rPr>
+        <w:t xml:space="preserve"> n’est pas dans </w:t>
+      </w:r>
+      <w:proofErr w:type="spellStart"/>
+      <w:r>
+        <w:rPr>
+          <w:lang w:val="fr-CA"/>
+        </w:rPr>
+        <w:t>currencies</w:t>
+      </w:r>
+      <w:proofErr w:type="spellEnd"/>
+      <w:r>
+        <w:rPr>
+          <w:lang w:val="fr-CA"/>
+        </w:rPr>
+        <w:t> :</w:t>
+      </w:r>
+      <w:r>
+        <w:rPr>
+          <w:lang w:val="fr-CA"/>
+        </w:rPr>
+        <w:t xml:space="preserve"> </w:t>
+      </w:r>
+      <w:r>
+        <w:rPr>
+          <w:lang w:val="fr-CA"/>
+        </w:rPr>
+        <w:t>(</w:t>
+      </w:r>
+      <w:r>
+        <w:rPr>
+          <w:rFonts w:ascii="Consolas" w:hAnsi="Consolas"/>
+          <w:color w:val="2A00FF"/>
+          <w:sz w:val="20"/>
+          <w:szCs w:val="20"/>
+          <w:shd w:val="clear" w:color="auto" w:fill="FFFFFF"/>
+          <w:lang w:val="fr-CA"/>
+        </w:rPr>
+        <w:t>"</w:t>
+      </w:r>
+      <w:r>
+        <w:rPr>
+          <w:rFonts w:ascii="Consolas" w:hAnsi="Consolas"/>
+          <w:color w:val="2A00FF"/>
+          <w:sz w:val="20"/>
+          <w:szCs w:val="20"/>
+          <w:shd w:val="clear" w:color="auto" w:fill="FFFFFF"/>
+          <w:lang w:val="fr-CA"/>
+        </w:rPr>
+        <w:t>CAD</w:t>
+      </w:r>
+      <w:r>
+        <w:rPr>
+          <w:rFonts w:ascii="Consolas" w:hAnsi="Consolas"/>
+          <w:color w:val="2A00FF"/>
+          <w:sz w:val="20"/>
+          <w:szCs w:val="20"/>
+          <w:shd w:val="clear" w:color="auto" w:fill="FFFFFF"/>
+          <w:lang w:val="fr-CA"/>
+        </w:rPr>
+        <w:t>","USD",</w:t>
+      </w:r>
+      <w:r>
+        <w:rPr>
+          <w:rFonts w:ascii="Consolas" w:hAnsi="Consolas"/>
+          <w:color w:val="000000"/>
+          <w:sz w:val="20"/>
+          <w:szCs w:val="20"/>
+          <w:shd w:val="clear" w:color="auto" w:fill="FFFFFF"/>
+          <w:lang w:val="fr-CA"/>
+        </w:rPr>
+        <w:t xml:space="preserve"> </w:t>
+      </w:r>
+      <w:proofErr w:type="spellStart"/>
+      <w:r>
+        <w:rPr>
+          <w:rFonts w:ascii="Consolas" w:hAnsi="Consolas"/>
+          <w:color w:val="000000"/>
+          <w:sz w:val="20"/>
+          <w:szCs w:val="20"/>
+          <w:shd w:val="clear" w:color="auto" w:fill="FFFFFF"/>
+          <w:lang w:val="fr-CA"/>
+        </w:rPr>
+        <w:t>Currency.init</w:t>
+      </w:r>
+      <w:proofErr w:type="spellEnd"/>
+      <w:r>
+        <w:rPr>
+          <w:rFonts w:ascii="Consolas" w:hAnsi="Consolas"/>
+          <w:color w:val="000000"/>
+          <w:sz w:val="20"/>
+          <w:szCs w:val="20"/>
+          <w:shd w:val="clear" w:color="auto" w:fill="FFFFFF"/>
+          <w:lang w:val="fr-CA"/>
+        </w:rPr>
+        <w:t>(</w:t>
+      </w:r>
+      <w:proofErr w:type="gramStart"/>
+      <w:r>
+        <w:rPr>
+          <w:rFonts w:ascii="Consolas" w:hAnsi="Consolas"/>
+          <w:color w:val="000000"/>
+          <w:sz w:val="20"/>
+          <w:szCs w:val="20"/>
+          <w:shd w:val="clear" w:color="auto" w:fill="FFFFFF"/>
+          <w:lang w:val="fr-CA"/>
+        </w:rPr>
+        <w:t>)</w:t>
+      </w:r>
+      <w:r>
+        <w:rPr>
+          <w:rFonts w:ascii="Consolas" w:hAnsi="Consolas"/>
+          <w:color w:val="000000"/>
+          <w:sz w:val="20"/>
+          <w:szCs w:val="20"/>
+          <w:shd w:val="clear" w:color="auto" w:fill="FFFFFF"/>
+          <w:lang w:val="fr-CA"/>
+        </w:rPr>
+        <w:t xml:space="preserve"> ,</w:t>
+      </w:r>
+      <w:proofErr w:type="gramEnd"/>
+      <w:r>
+        <w:rPr>
+          <w:rFonts w:ascii="Consolas" w:hAnsi="Consolas"/>
+          <w:color w:val="000000"/>
+          <w:sz w:val="20"/>
+          <w:szCs w:val="20"/>
+          <w:shd w:val="clear" w:color="auto" w:fill="FFFFFF"/>
+          <w:lang w:val="fr-CA"/>
+        </w:rPr>
+        <w:t xml:space="preserve"> 100</w:t>
+      </w:r>
+      <w:r>
+        <w:rPr>
+          <w:lang w:val="fr-CA"/>
+        </w:rPr>
+        <w:t>)</w:t>
+      </w:r>
+      <w:r>
+        <w:rPr>
+          <w:lang w:val="fr-CA"/>
+        </w:rPr>
+        <w:t>.</w:t>
+      </w:r>
+    </w:p>
+    <w:p>
+      <w:pPr>
+        <w:rPr>
+          <w:rFonts w:hint="eastAsia"/>
+          <w:lang w:val="fr-CA"/>
+        </w:rPr>
+      </w:pPr>
+      <w:r>
+        <w:rPr>
+          <w:rFonts w:hint="eastAsia"/>
+          <w:lang w:val="fr-CA"/>
+        </w:rPr>
+        <w:t>O</w:t>
+      </w:r>
+      <w:r>
+        <w:rPr>
+          <w:lang w:val="fr-CA"/>
+        </w:rPr>
+        <w:t>n a alors parcouru</w:t>
+      </w:r>
+      <w:r>
+        <w:rPr>
+          <w:lang w:val="fr-CA"/>
+        </w:rPr>
+        <w:t xml:space="preserve"> </w:t>
+      </w:r>
+      <w:r>
+        <w:rPr>
+          <w:lang w:val="fr-CA"/>
+        </w:rPr>
+        <w:t>tous les</w:t>
+      </w:r>
+      <w:r>
+        <w:rPr>
+          <w:lang w:val="fr-CA"/>
+        </w:rPr>
+        <w:t xml:space="preserve"> arc</w:t>
+      </w:r>
+      <w:r>
+        <w:rPr>
+          <w:lang w:val="fr-CA"/>
+        </w:rPr>
+        <w:t>s</w:t>
+      </w:r>
+      <w:r>
+        <w:rPr>
+          <w:lang w:val="fr-CA"/>
+        </w:rPr>
+        <w:t xml:space="preserve"> du graphe de flot de contrôle</w:t>
+      </w:r>
+      <w:r>
+        <w:rPr>
+          <w:lang w:val="fr-CA"/>
+        </w:rPr>
+        <w:t>.</w:t>
+      </w:r>
+    </w:p>
+    <w:p>
+      <w:pPr>
+        <w:ind w:left="330" w:hangingChars="150" w:hanging="330"/>
+        <w:rPr>
+          <w:lang w:val="fr-CA"/>
+        </w:rPr>
+      </w:pPr>
+      <w:r>
+        <w:rPr>
+          <w:b/>
+          <w:bCs/>
+          <w:lang w:val="fr-CA"/>
+        </w:rPr>
+        <w:t>Couverture des chemins indépendants du graphe de flot de contrôl</w:t>
+      </w:r>
+      <w:r>
+        <w:rPr>
+          <w:b/>
+          <w:bCs/>
+          <w:lang w:val="fr-CA"/>
+        </w:rPr>
+        <w:t xml:space="preserve">e : </w:t>
+      </w:r>
+      <w:r>
+        <w:rPr>
+          <w:lang w:val="fr-CA"/>
+        </w:rPr>
+        <w:t>Le</w:t>
+      </w:r>
+      <w:r>
+        <w:rPr>
+          <w:lang w:val="fr-CA"/>
+        </w:rPr>
+        <w:t xml:space="preserve"> graphe ressemble à :</w:t>
+      </w:r>
+    </w:p>
+    <w:p>
+      <w:pPr>
+        <w:ind w:left="330" w:hangingChars="150" w:hanging="330"/>
+        <w:rPr>
+          <w:lang w:val="fr-CA"/>
+        </w:rPr>
+      </w:pPr>
+      <w:r>
+        <w:rPr>
+          <w:b/>
+          <w:bCs/>
+          <w:noProof/>
+          <w:lang w:val="fr-CA"/>
+        </w:rPr>
+        <w:drawing>
+          <wp:inline distT="0" distB="0" distL="0" distR="0" wp14:anchorId="1C6BCBF9" wp14:editId="510FBCCB">
+            <wp:extent cx="4115982" cy="2674440"/>
+            <wp:effectExtent l="0" t="0" r="0" b="0"/>
+            <wp:docPr id="1935536532" name="Picture 1" descr="A diagram of a diagram&#10;&#10;Description automatically generated with medium confidence"/>
+            <wp:cNvGraphicFramePr>
+              <a:graphicFrameLocks xmlns:a="http://schemas.openxmlformats.org/drawingml/2006/main" noChangeAspect="1"/>
+            </wp:cNvGraphicFramePr>
+            <a:graphic xmlns:a="http://schemas.openxmlformats.org/drawingml/2006/main">
+              <a:graphicData uri="http://schemas.openxmlformats.org/drawingml/2006/picture">
+                <pic:pic xmlns:pic="http://schemas.openxmlformats.org/drawingml/2006/picture">
+                  <pic:nvPicPr>
+                    <pic:cNvPr id="1935536532" name="Picture 1" descr="A diagram of a diagram&#10;&#10;Description automatically generated with medium confidence"/>
+                    <pic:cNvPicPr>
+                      <a:picLocks noChangeAspect="1" noChangeArrowheads="1"/>
+                    </pic:cNvPicPr>
+                  </pic:nvPicPr>
+                  <pic:blipFill>
+                    <a:blip r:embed="rId5">
+                      <a:extLst>
+                        <a:ext uri="{28A0092B-C50C-407E-A947-70E740481C1C}">
+                          <a14:useLocalDpi xmlns:a14="http://schemas.microsoft.com/office/drawing/2010/main" val="0"/>
+                        </a:ext>
+                      </a:extLst>
+                    </a:blip>
+                    <a:srcRect/>
+                    <a:stretch>
+                      <a:fillRect/>
+                    </a:stretch>
+                  </pic:blipFill>
+                  <pic:spPr bwMode="auto">
+                    <a:xfrm>
+                      <a:off x="0" y="0"/>
+                      <a:ext cx="4129446" cy="2683188"/>
+                    </a:xfrm>
+                    <a:prstGeom prst="rect">
+                      <a:avLst/>
+                    </a:prstGeom>
+                    <a:noFill/>
+                    <a:ln>
+                      <a:noFill/>
+                    </a:ln>
+                  </pic:spPr>
+                </pic:pic>
+              </a:graphicData>
+            </a:graphic>
+          </wp:inline>
+        </w:drawing>
+      </w:r>
+    </w:p>
+    <w:p>
+      <w:pPr>
+        <w:ind w:left="330" w:hangingChars="150" w:hanging="330"/>
+        <w:rPr>
+          <w:lang w:val="fr-CA"/>
+        </w:rPr>
+      </w:pPr>
+      <w:r>
+        <w:rPr>
+          <w:lang w:val="fr-CA"/>
+        </w:rPr>
+        <w:t>V(G)=3</w:t>
+      </w:r>
+    </w:p>
+    <w:p>
+      <w:pPr>
+        <w:ind w:left="330" w:hangingChars="150" w:hanging="330"/>
+        <w:rPr>
+          <w:lang w:val="fr-CA"/>
+        </w:rPr>
+      </w:pPr>
+      <w:r>
+        <w:rPr>
+          <w:lang w:val="fr-CA"/>
+        </w:rPr>
+        <w:t>On a donc exactement les mêmes tests que ‘c</w:t>
+      </w:r>
+      <w:r>
+        <w:rPr>
+          <w:lang w:val="fr-CA"/>
+        </w:rPr>
+        <w:t>ouverture des arcs du graphe de flot de contrôle</w:t>
+      </w:r>
+      <w:r>
+        <w:rPr>
+          <w:lang w:val="fr-CA"/>
+        </w:rPr>
+        <w:t>’.</w:t>
+      </w:r>
+    </w:p>
+    <w:p>
+      <w:pPr>
+        <w:ind w:left="330" w:hangingChars="150" w:hanging="330"/>
+        <w:rPr>
+          <w:rFonts w:hint="eastAsia"/>
+          <w:lang w:val="fr-CA"/>
+        </w:rPr>
+      </w:pPr>
+      <w:r>
+        <w:rPr>
+          <w:lang w:val="fr-CA"/>
+        </w:rPr>
+        <w:t>Le cas normal</w:t>
+      </w:r>
+      <w:r>
+        <w:rPr>
+          <w:lang w:val="fr-CA"/>
+        </w:rPr>
+        <w:t xml:space="preserve"> (1-2-3-5-6-8), </w:t>
+      </w:r>
+      <w:r>
+        <w:rPr>
+          <w:lang w:val="fr-CA"/>
+        </w:rPr>
+        <w:t>l</w:t>
+      </w:r>
+      <w:r>
+        <w:rPr>
+          <w:lang w:val="fr-CA"/>
+        </w:rPr>
+        <w:t>e cas o</w:t>
+      </w:r>
+      <w:r>
+        <w:rPr>
+          <w:lang w:val="fr-CA"/>
+        </w:rPr>
+        <w:t>ù</w:t>
+      </w:r>
+      <w:r>
+        <w:rPr>
+          <w:lang w:val="fr-CA"/>
+        </w:rPr>
+        <w:t xml:space="preserve"> </w:t>
+      </w:r>
+      <w:r>
+        <w:rPr>
+          <w:lang w:val="fr-CA"/>
+        </w:rPr>
+        <w:t>currency2</w:t>
+      </w:r>
+      <w:r>
+        <w:rPr>
+          <w:lang w:val="fr-CA"/>
+        </w:rPr>
+        <w:t xml:space="preserve"> n’est pas dans </w:t>
+      </w:r>
+      <w:proofErr w:type="spellStart"/>
+      <w:r>
+        <w:rPr>
+          <w:lang w:val="fr-CA"/>
+        </w:rPr>
+        <w:t>currencies</w:t>
+      </w:r>
+      <w:proofErr w:type="spellEnd"/>
+      <w:r>
+        <w:rPr>
+          <w:lang w:val="fr-CA"/>
+        </w:rPr>
+        <w:t xml:space="preserve"> (1-2-4-8), </w:t>
+      </w:r>
+      <w:r>
+        <w:rPr>
+          <w:lang w:val="fr-CA"/>
+        </w:rPr>
+        <w:t>l</w:t>
+      </w:r>
+      <w:r>
+        <w:rPr>
+          <w:lang w:val="fr-CA"/>
+        </w:rPr>
+        <w:t>e cas o</w:t>
+      </w:r>
+      <w:r>
+        <w:rPr>
+          <w:lang w:val="fr-CA"/>
+        </w:rPr>
+        <w:t>ù</w:t>
+      </w:r>
+      <w:r>
+        <w:rPr>
+          <w:lang w:val="fr-CA"/>
+        </w:rPr>
+        <w:t xml:space="preserve"> </w:t>
+      </w:r>
+      <w:r>
+        <w:rPr>
+          <w:lang w:val="fr-CA"/>
+        </w:rPr>
+        <w:t>currency</w:t>
+      </w:r>
+      <w:r>
+        <w:rPr>
+          <w:lang w:val="fr-CA"/>
+        </w:rPr>
+        <w:t>1</w:t>
+      </w:r>
+      <w:r>
+        <w:rPr>
+          <w:lang w:val="fr-CA"/>
+        </w:rPr>
+        <w:t xml:space="preserve"> </w:t>
+      </w:r>
+      <w:r>
+        <w:rPr>
+          <w:lang w:val="fr-CA"/>
+        </w:rPr>
+        <w:t xml:space="preserve">n’est pas dans </w:t>
+      </w:r>
+      <w:proofErr w:type="spellStart"/>
+      <w:r>
+        <w:rPr>
+          <w:lang w:val="fr-CA"/>
+        </w:rPr>
+        <w:t>currencies</w:t>
+      </w:r>
+      <w:proofErr w:type="spellEnd"/>
+      <w:r>
+        <w:rPr>
+          <w:lang w:val="fr-CA"/>
+        </w:rPr>
+        <w:t xml:space="preserve"> mais </w:t>
+      </w:r>
+      <w:r>
+        <w:rPr>
+          <w:lang w:val="fr-CA"/>
+        </w:rPr>
+        <w:t>currency</w:t>
+      </w:r>
+      <w:r>
+        <w:rPr>
+          <w:lang w:val="fr-CA"/>
+        </w:rPr>
+        <w:t>2 est dedans (1-2-3-5-7-8).</w:t>
+      </w:r>
+    </w:p>
+    <w:p>
+      <w:pPr>
+        <w:rPr>
+          <w:lang w:val="fr-CA"/>
+        </w:rPr>
+      </w:pPr>
+      <w:bookmarkStart w:id="1" w:name="_Hlk152700007"/>
+      <w:r>
+        <w:rPr>
+          <w:b/>
+          <w:bCs/>
+          <w:lang w:val="fr-CA"/>
+        </w:rPr>
+        <w:t>Couverture des conditions</w:t>
+      </w:r>
+      <w:bookmarkEnd w:id="1"/>
+      <w:r>
+        <w:rPr>
+          <w:b/>
+          <w:bCs/>
+          <w:lang w:val="fr-CA"/>
+        </w:rPr>
+        <w:t>:</w:t>
+      </w:r>
+      <w:r>
+        <w:rPr>
+          <w:b/>
+          <w:bCs/>
+          <w:lang w:val="fr-CA"/>
+        </w:rPr>
+        <w:t xml:space="preserve"> </w:t>
+      </w:r>
+      <w:r>
+        <w:rPr>
+          <w:lang w:val="fr-CA"/>
+        </w:rPr>
+        <w:t xml:space="preserve">On doit s’assurer que toutes les </w:t>
+      </w:r>
+      <w:r>
+        <w:rPr>
+          <w:lang w:val="fr-CA"/>
+        </w:rPr>
+        <w:t>conditions sont calculées au moins une fois</w:t>
+      </w:r>
+      <w:r>
+        <w:rPr>
+          <w:lang w:val="fr-CA"/>
+        </w:rPr>
+        <w:t>.</w:t>
+      </w:r>
+    </w:p>
+    <w:p>
+      <w:pPr>
+        <w:ind w:left="330" w:hangingChars="150" w:hanging="330"/>
+        <w:rPr>
+          <w:lang w:val="fr-CA"/>
+        </w:rPr>
+      </w:pPr>
+      <w:r>
+        <w:rPr>
+          <w:rFonts w:hint="eastAsia"/>
+          <w:lang w:val="fr-CA"/>
+        </w:rPr>
+        <w:t>D</w:t>
+      </w:r>
+      <w:r>
+        <w:rPr>
+          <w:lang w:val="fr-CA"/>
+        </w:rPr>
+        <w:t xml:space="preserve">onc, on a 4 tests : </w:t>
+      </w:r>
+      <w:r>
+        <w:rPr>
+          <w:lang w:val="fr-CA"/>
+        </w:rPr>
+        <w:t>Le cas normal (</w:t>
+      </w:r>
+      <w:r>
+        <w:rPr>
+          <w:lang w:val="fr-CA"/>
+        </w:rPr>
+        <w:t xml:space="preserve">currency1 et </w:t>
+      </w:r>
+      <w:r>
+        <w:rPr>
+          <w:lang w:val="fr-CA"/>
+        </w:rPr>
+        <w:t>currency2</w:t>
+      </w:r>
+      <w:r>
+        <w:rPr>
+          <w:lang w:val="fr-CA"/>
+        </w:rPr>
+        <w:t xml:space="preserve"> sont dans </w:t>
+      </w:r>
+      <w:proofErr w:type="spellStart"/>
+      <w:r>
+        <w:rPr>
+          <w:lang w:val="fr-CA"/>
+        </w:rPr>
+        <w:t>currencies</w:t>
+      </w:r>
+      <w:proofErr w:type="spellEnd"/>
+      <w:r>
+        <w:rPr>
+          <w:lang w:val="fr-CA"/>
+        </w:rPr>
+        <w:t>), le cas o</w:t>
+      </w:r>
+      <w:r>
+        <w:rPr>
+          <w:lang w:val="fr-CA"/>
+        </w:rPr>
+        <w:t>ù</w:t>
+      </w:r>
+      <w:r>
+        <w:rPr>
+          <w:lang w:val="fr-CA"/>
+        </w:rPr>
+        <w:t xml:space="preserve"> </w:t>
+      </w:r>
+      <w:r>
+        <w:rPr>
+          <w:lang w:val="fr-CA"/>
+        </w:rPr>
+        <w:t>currency2</w:t>
+      </w:r>
+      <w:r>
+        <w:rPr>
+          <w:lang w:val="fr-CA"/>
+        </w:rPr>
+        <w:t xml:space="preserve"> n’est pas dans </w:t>
+      </w:r>
+      <w:proofErr w:type="spellStart"/>
+      <w:r>
+        <w:rPr>
+          <w:lang w:val="fr-CA"/>
+        </w:rPr>
+        <w:t>currencies</w:t>
+      </w:r>
+      <w:proofErr w:type="spellEnd"/>
+      <w:r>
+        <w:rPr>
+          <w:lang w:val="fr-CA"/>
+        </w:rPr>
+        <w:t xml:space="preserve"> (mais </w:t>
+      </w:r>
+      <w:r>
+        <w:rPr>
+          <w:lang w:val="fr-CA"/>
+        </w:rPr>
+        <w:t>currenc</w:t>
+      </w:r>
+      <w:r>
+        <w:rPr>
+          <w:lang w:val="fr-CA"/>
+        </w:rPr>
+        <w:t>y1 oui</w:t>
+      </w:r>
+      <w:proofErr w:type="gramStart"/>
+      <w:r>
+        <w:rPr>
+          <w:lang w:val="fr-CA"/>
+        </w:rPr>
+        <w:t xml:space="preserve">) </w:t>
+      </w:r>
+      <w:r>
+        <w:rPr>
+          <w:lang w:val="fr-CA"/>
+        </w:rPr>
+        <w:t>,</w:t>
+      </w:r>
+      <w:proofErr w:type="gramEnd"/>
+      <w:r>
+        <w:rPr>
+          <w:lang w:val="fr-CA"/>
+        </w:rPr>
+        <w:t xml:space="preserve"> le</w:t>
+      </w:r>
+      <w:r>
+        <w:rPr>
+          <w:lang w:val="fr-CA"/>
+        </w:rPr>
+        <w:t xml:space="preserve"> </w:t>
+      </w:r>
+      <w:r>
+        <w:rPr>
+          <w:lang w:val="fr-CA"/>
+        </w:rPr>
+        <w:t>cas o</w:t>
+      </w:r>
+      <w:r>
+        <w:rPr>
+          <w:lang w:val="fr-CA"/>
+        </w:rPr>
+        <w:t>ù</w:t>
+      </w:r>
+      <w:r>
+        <w:rPr>
+          <w:lang w:val="fr-CA"/>
+        </w:rPr>
+        <w:t xml:space="preserve"> </w:t>
+      </w:r>
+      <w:r>
+        <w:rPr>
+          <w:lang w:val="fr-CA"/>
+        </w:rPr>
+        <w:t>currency</w:t>
+      </w:r>
+      <w:r>
+        <w:rPr>
+          <w:lang w:val="fr-CA"/>
+        </w:rPr>
+        <w:t xml:space="preserve">1 n’est pas dans </w:t>
+      </w:r>
+      <w:proofErr w:type="spellStart"/>
+      <w:r>
+        <w:rPr>
+          <w:lang w:val="fr-CA"/>
+        </w:rPr>
+        <w:t>currencies</w:t>
+      </w:r>
+      <w:proofErr w:type="spellEnd"/>
+      <w:r>
+        <w:rPr>
+          <w:lang w:val="fr-CA"/>
+        </w:rPr>
+        <w:t xml:space="preserve"> </w:t>
+      </w:r>
+      <w:r>
+        <w:rPr>
+          <w:lang w:val="fr-CA"/>
+        </w:rPr>
+        <w:t xml:space="preserve"> </w:t>
+      </w:r>
+      <w:r>
+        <w:rPr>
+          <w:lang w:val="fr-CA"/>
+        </w:rPr>
+        <w:t xml:space="preserve">mais </w:t>
+      </w:r>
+      <w:r>
+        <w:rPr>
+          <w:lang w:val="fr-CA"/>
+        </w:rPr>
+        <w:t>currency</w:t>
+      </w:r>
+      <w:r>
+        <w:rPr>
+          <w:lang w:val="fr-CA"/>
+        </w:rPr>
+        <w:t>2 est dedans</w:t>
+      </w:r>
+      <w:r>
+        <w:rPr>
+          <w:lang w:val="fr-CA"/>
+        </w:rPr>
+        <w:t xml:space="preserve">, et le cas </w:t>
+      </w:r>
+      <w:r>
+        <w:rPr>
+          <w:lang w:val="fr-CA"/>
+        </w:rPr>
+        <w:t>o</w:t>
+      </w:r>
+      <w:r>
+        <w:rPr>
+          <w:lang w:val="fr-CA"/>
+        </w:rPr>
+        <w:t>ù</w:t>
+      </w:r>
+      <w:r>
+        <w:rPr>
+          <w:lang w:val="fr-CA"/>
+        </w:rPr>
+        <w:t xml:space="preserve"> </w:t>
+      </w:r>
+      <w:r>
+        <w:rPr>
+          <w:lang w:val="fr-CA"/>
+        </w:rPr>
+        <w:t xml:space="preserve">currency1 et </w:t>
+      </w:r>
+      <w:r>
+        <w:rPr>
+          <w:lang w:val="fr-CA"/>
+        </w:rPr>
+        <w:t>currency2</w:t>
+      </w:r>
+      <w:r>
+        <w:rPr>
+          <w:lang w:val="fr-CA"/>
+        </w:rPr>
+        <w:t xml:space="preserve"> sont absents dans </w:t>
+      </w:r>
+      <w:proofErr w:type="spellStart"/>
+      <w:r>
+        <w:rPr>
+          <w:lang w:val="fr-CA"/>
+        </w:rPr>
+        <w:t>currencies</w:t>
+      </w:r>
+      <w:proofErr w:type="spellEnd"/>
+      <w:r>
+        <w:rPr>
+          <w:lang w:val="fr-CA"/>
+        </w:rPr>
+        <w:t xml:space="preserve">. </w:t>
+      </w:r>
+    </w:p>
+    <w:p>
+      <w:pPr>
+        <w:ind w:left="330" w:hangingChars="150" w:hanging="330"/>
+        <w:rPr>
+          <w:rFonts w:hint="eastAsia"/>
+          <w:lang w:val="fr-CA"/>
+        </w:rPr>
+      </w:pPr>
+      <w:r>
+        <w:rPr>
+          <w:rFonts w:hint="eastAsia"/>
+          <w:lang w:val="fr-CA"/>
+        </w:rPr>
+        <w:t>M</w:t>
+      </w:r>
+      <w:r>
+        <w:rPr>
+          <w:lang w:val="fr-CA"/>
+        </w:rPr>
+        <w:t xml:space="preserve">ais, lors de l’exécution, le deuxième et </w:t>
+      </w:r>
+      <w:r>
+        <w:rPr>
+          <w:lang w:val="fr-CA"/>
+        </w:rPr>
+        <w:t>le dernier</w:t>
+      </w:r>
+      <w:r>
+        <w:rPr>
+          <w:lang w:val="fr-CA"/>
+        </w:rPr>
+        <w:t xml:space="preserve"> sont </w:t>
+      </w:r>
+      <w:r>
+        <w:rPr>
+          <w:lang w:val="fr-CA"/>
+        </w:rPr>
+        <w:t>exactement même, logiquement.</w:t>
+      </w:r>
+      <w:r>
+        <w:rPr>
+          <w:lang w:val="fr-CA"/>
+        </w:rPr>
+        <w:t xml:space="preserve"> </w:t>
+      </w:r>
+    </w:p>
+    <w:p>
+      <w:pPr>
+        <w:rPr>
+          <w:lang w:val="fr-CA"/>
+        </w:rPr>
+      </w:pPr>
+      <w:r>
+        <w:rPr>
+          <w:b/>
+          <w:bCs/>
+          <w:lang w:val="fr-CA"/>
+        </w:rPr>
+        <w:t xml:space="preserve">Couverture des i-chemins: </w:t>
+      </w:r>
+      <w:r>
+        <w:rPr>
+          <w:lang w:val="fr-CA"/>
+        </w:rPr>
+        <w:t xml:space="preserve">On a besoin de tester non seulement si </w:t>
+      </w:r>
+      <w:proofErr w:type="spellStart"/>
+      <w:r>
+        <w:rPr>
+          <w:lang w:val="fr-CA"/>
+        </w:rPr>
+        <w:t>currency</w:t>
+      </w:r>
+      <w:proofErr w:type="spellEnd"/>
+      <w:r>
+        <w:rPr>
+          <w:lang w:val="fr-CA"/>
+        </w:rPr>
+        <w:t xml:space="preserve"> est dans </w:t>
+      </w:r>
+      <w:proofErr w:type="spellStart"/>
+      <w:r>
+        <w:rPr>
+          <w:lang w:val="fr-CA"/>
+        </w:rPr>
+        <w:t>currencies</w:t>
+      </w:r>
+      <w:proofErr w:type="spellEnd"/>
+      <w:r>
+        <w:rPr>
+          <w:lang w:val="fr-CA"/>
+        </w:rPr>
+        <w:t>, mais aussi tester la boucle de « for » :</w:t>
+      </w:r>
+    </w:p>
+    <w:p>
+      <w:pPr>
+        <w:rPr>
+          <w:lang w:val="fr-CA"/>
+        </w:rPr>
+      </w:pPr>
+      <w:r>
+        <w:rPr>
+          <w:lang w:val="fr-CA"/>
+        </w:rPr>
+        <w:t>On ajoute quatre tests, qui peuvent se combiner avec les tests de c</w:t>
+      </w:r>
+      <w:r>
+        <w:rPr>
+          <w:lang w:val="fr-CA"/>
+        </w:rPr>
+        <w:t>ouverture des conditions</w:t>
+      </w:r>
+      <w:r>
+        <w:rPr>
+          <w:lang w:val="fr-CA"/>
+        </w:rPr>
+        <w:t> :</w:t>
+      </w:r>
+    </w:p>
+    <w:p>
+      <w:pPr>
+        <w:pStyle w:val="ListParagraph"/>
+        <w:numPr>
+          <w:ilvl w:val="0"/>
+          <w:numId w:val="1"/>
+        </w:numPr>
+        <w:ind w:firstLineChars="0"/>
+        <w:rPr>
+          <w:lang w:val="fr-CA"/>
+        </w:rPr>
+      </w:pPr>
+      <w:r>
+        <w:rPr>
+          <w:lang w:val="fr-CA"/>
+        </w:rPr>
+        <w:t>Le cas</w:t>
+      </w:r>
+      <w:r>
+        <w:rPr>
+          <w:lang w:val="fr-CA"/>
+        </w:rPr>
+        <w:t xml:space="preserve"> </w:t>
+      </w:r>
+      <w:r>
+        <w:rPr>
+          <w:lang w:val="fr-CA"/>
+        </w:rPr>
+        <w:t>o</w:t>
+      </w:r>
+      <w:r>
+        <w:rPr>
+          <w:lang w:val="fr-CA"/>
+        </w:rPr>
+        <w:t>ù</w:t>
+      </w:r>
+      <w:r>
+        <w:rPr>
+          <w:lang w:val="fr-CA"/>
+        </w:rPr>
+        <w:t xml:space="preserve"> c</w:t>
+      </w:r>
+      <w:proofErr w:type="spellStart"/>
+      <w:r>
+        <w:rPr>
+          <w:lang w:val="fr-CA"/>
+        </w:rPr>
+        <w:t>urrencies</w:t>
+      </w:r>
+      <w:proofErr w:type="spellEnd"/>
+      <w:r>
+        <w:rPr>
+          <w:lang w:val="fr-CA"/>
+        </w:rPr>
+        <w:t xml:space="preserve"> == </w:t>
+      </w:r>
+      <w:r>
+        <w:rPr>
+          <w:rFonts w:hint="eastAsia"/>
+          <w:lang w:val="fr-CA"/>
+        </w:rPr>
+        <w:t>[</w:t>
+      </w:r>
+      <w:r>
+        <w:rPr>
+          <w:lang w:val="fr-CA"/>
+        </w:rPr>
+        <w:t xml:space="preserve">] //on saute la boucle </w:t>
+      </w:r>
+    </w:p>
+    <w:p>
+      <w:pPr>
+        <w:pStyle w:val="ListParagraph"/>
+        <w:numPr>
+          <w:ilvl w:val="0"/>
+          <w:numId w:val="1"/>
+        </w:numPr>
+        <w:ind w:firstLineChars="0"/>
+        <w:rPr>
+          <w:lang w:val="fr-CA"/>
+        </w:rPr>
+      </w:pPr>
+      <w:r>
+        <w:rPr>
+          <w:lang w:val="fr-CA"/>
+        </w:rPr>
+        <w:t>Le cas</w:t>
+      </w:r>
+      <w:r>
+        <w:rPr>
+          <w:lang w:val="fr-CA"/>
+        </w:rPr>
+        <w:t xml:space="preserve"> </w:t>
+      </w:r>
+      <w:r>
+        <w:rPr>
+          <w:lang w:val="fr-CA"/>
+        </w:rPr>
+        <w:t>o</w:t>
+      </w:r>
+      <w:r>
+        <w:rPr>
+          <w:lang w:val="fr-CA"/>
+        </w:rPr>
+        <w:t>ù</w:t>
+      </w:r>
+      <w:r>
+        <w:rPr>
+          <w:lang w:val="fr-CA"/>
+        </w:rPr>
+        <w:t xml:space="preserve"> </w:t>
+      </w:r>
+      <w:proofErr w:type="spellStart"/>
+      <w:r>
+        <w:rPr>
+          <w:lang w:val="fr-CA"/>
+        </w:rPr>
+        <w:t>c</w:t>
+      </w:r>
+      <w:r>
+        <w:rPr>
+          <w:lang w:val="fr-CA"/>
+        </w:rPr>
+        <w:t>urrencies</w:t>
+      </w:r>
+      <w:proofErr w:type="spellEnd"/>
+      <w:r>
+        <w:rPr>
+          <w:lang w:val="fr-CA"/>
+        </w:rPr>
+        <w:t xml:space="preserve"> == </w:t>
+      </w:r>
+      <w:r>
+        <w:rPr>
+          <w:rFonts w:hint="eastAsia"/>
+          <w:lang w:val="fr-CA"/>
+        </w:rPr>
+        <w:t>[</w:t>
+      </w:r>
+      <w:proofErr w:type="gramStart"/>
+      <w:r>
+        <w:rPr>
+          <w:rFonts w:ascii="Consolas" w:hAnsi="Consolas"/>
+          <w:color w:val="000000"/>
+          <w:sz w:val="20"/>
+          <w:szCs w:val="20"/>
+          <w:shd w:val="clear" w:color="auto" w:fill="FFFFFF"/>
+        </w:rPr>
+        <w:t>Currency(</w:t>
+      </w:r>
+      <w:proofErr w:type="gramEnd"/>
+      <w:r>
+        <w:rPr>
+          <w:rFonts w:ascii="Consolas" w:hAnsi="Consolas"/>
+          <w:color w:val="2A00FF"/>
+          <w:sz w:val="20"/>
+          <w:szCs w:val="20"/>
+          <w:shd w:val="clear" w:color="auto" w:fill="FFFFFF"/>
+        </w:rPr>
+        <w:t>"US Dollar"</w:t>
+      </w:r>
+      <w:r>
+        <w:rPr>
+          <w:rFonts w:ascii="Consolas" w:hAnsi="Consolas"/>
+          <w:color w:val="000000"/>
+          <w:sz w:val="20"/>
+          <w:szCs w:val="20"/>
+          <w:shd w:val="clear" w:color="auto" w:fill="FFFFFF"/>
+        </w:rPr>
+        <w:t xml:space="preserve">, </w:t>
+      </w:r>
+      <w:r>
+        <w:rPr>
+          <w:rFonts w:ascii="Consolas" w:hAnsi="Consolas"/>
+          <w:color w:val="2A00FF"/>
+          <w:sz w:val="20"/>
+          <w:szCs w:val="20"/>
+          <w:shd w:val="clear" w:color="auto" w:fill="FFFFFF"/>
+        </w:rPr>
+        <w:t>"USD"</w:t>
+      </w:r>
+      <w:r>
+        <w:rPr>
+          <w:rFonts w:ascii="Consolas" w:hAnsi="Consolas"/>
+          <w:color w:val="000000"/>
+          <w:sz w:val="20"/>
+          <w:szCs w:val="20"/>
+          <w:shd w:val="clear" w:color="auto" w:fill="FFFFFF"/>
+        </w:rPr>
+        <w:t>)</w:t>
+      </w:r>
+      <w:r>
+        <w:rPr>
+          <w:lang w:val="fr-CA"/>
+        </w:rPr>
+        <w:t>]</w:t>
+      </w:r>
+      <w:r>
+        <w:rPr>
+          <w:lang w:val="fr-CA"/>
+        </w:rPr>
+        <w:t xml:space="preserve"> //1 </w:t>
+      </w:r>
+      <w:proofErr w:type="spellStart"/>
+      <w:r>
+        <w:rPr>
+          <w:lang w:val="fr-CA"/>
+        </w:rPr>
+        <w:t>iterations</w:t>
+      </w:r>
+      <w:proofErr w:type="spellEnd"/>
+    </w:p>
+    <w:p>
+      <w:pPr>
+        <w:pStyle w:val="ListParagraph"/>
+        <w:numPr>
+          <w:ilvl w:val="0"/>
+          <w:numId w:val="1"/>
+        </w:numPr>
+        <w:ind w:firstLineChars="0"/>
+        <w:rPr>
+          <w:lang w:val="fr-CA"/>
+        </w:rPr>
+      </w:pPr>
+      <w:r>
+        <w:rPr>
+          <w:lang w:val="fr-CA"/>
+        </w:rPr>
+        <w:t>Le cas</w:t>
+      </w:r>
+      <w:r>
+        <w:rPr>
+          <w:lang w:val="fr-CA"/>
+        </w:rPr>
+        <w:t xml:space="preserve"> </w:t>
+      </w:r>
+      <w:r>
+        <w:rPr>
+          <w:lang w:val="fr-CA"/>
+        </w:rPr>
+        <w:t>o</w:t>
+      </w:r>
+      <w:r>
+        <w:rPr>
+          <w:lang w:val="fr-CA"/>
+        </w:rPr>
+        <w:t>ù</w:t>
+      </w:r>
+      <w:r>
+        <w:rPr>
+          <w:lang w:val="fr-CA"/>
+        </w:rPr>
+        <w:t xml:space="preserve"> </w:t>
+      </w:r>
+      <w:proofErr w:type="spellStart"/>
+      <w:r>
+        <w:rPr>
+          <w:lang w:val="fr-CA"/>
+        </w:rPr>
+        <w:t>c</w:t>
+      </w:r>
+      <w:r>
+        <w:rPr>
+          <w:lang w:val="fr-CA"/>
+        </w:rPr>
+        <w:t>urrencies</w:t>
+      </w:r>
+      <w:proofErr w:type="spellEnd"/>
+      <w:r>
+        <w:rPr>
+          <w:lang w:val="fr-CA"/>
+        </w:rPr>
+        <w:t xml:space="preserve"> == </w:t>
+      </w:r>
+      <w:r>
+        <w:rPr>
+          <w:rFonts w:hint="eastAsia"/>
+          <w:lang w:val="fr-CA"/>
+        </w:rPr>
+        <w:t>[</w:t>
+      </w:r>
+      <w:proofErr w:type="gramStart"/>
+      <w:r>
+        <w:rPr>
+          <w:rFonts w:ascii="Consolas" w:hAnsi="Consolas"/>
+          <w:color w:val="000000"/>
+          <w:sz w:val="20"/>
+          <w:szCs w:val="20"/>
+          <w:shd w:val="clear" w:color="auto" w:fill="FFFFFF"/>
+        </w:rPr>
+        <w:t>Currency(</w:t>
+      </w:r>
+      <w:proofErr w:type="gramEnd"/>
+      <w:r>
+        <w:rPr>
+          <w:rFonts w:ascii="Consolas" w:hAnsi="Consolas"/>
+          <w:color w:val="2A00FF"/>
+          <w:sz w:val="20"/>
+          <w:szCs w:val="20"/>
+          <w:shd w:val="clear" w:color="auto" w:fill="FFFFFF"/>
+        </w:rPr>
+        <w:t>"Euro"</w:t>
+      </w:r>
+      <w:r>
+        <w:rPr>
+          <w:rFonts w:ascii="Consolas" w:hAnsi="Consolas"/>
+          <w:color w:val="000000"/>
+          <w:sz w:val="20"/>
+          <w:szCs w:val="20"/>
+          <w:shd w:val="clear" w:color="auto" w:fill="FFFFFF"/>
+        </w:rPr>
+        <w:t xml:space="preserve">, </w:t>
+      </w:r>
+      <w:r>
+        <w:rPr>
+          <w:rFonts w:ascii="Consolas" w:hAnsi="Consolas"/>
+          <w:color w:val="2A00FF"/>
+          <w:sz w:val="20"/>
+          <w:szCs w:val="20"/>
+          <w:shd w:val="clear" w:color="auto" w:fill="FFFFFF"/>
+        </w:rPr>
+        <w:t>"EUR"</w:t>
+      </w:r>
+      <w:r>
+        <w:rPr>
+          <w:rFonts w:ascii="Consolas" w:hAnsi="Consolas"/>
+          <w:color w:val="000000"/>
+          <w:sz w:val="20"/>
+          <w:szCs w:val="20"/>
+          <w:shd w:val="clear" w:color="auto" w:fill="FFFFFF"/>
+        </w:rPr>
+        <w:t>)</w:t>
+      </w:r>
+      <w:r>
+        <w:rPr>
+          <w:rFonts w:ascii="Consolas" w:hAnsi="Consolas"/>
+          <w:color w:val="000000"/>
+          <w:sz w:val="20"/>
+          <w:szCs w:val="20"/>
+          <w:shd w:val="clear" w:color="auto" w:fill="FFFFFF"/>
+        </w:rPr>
+        <w:t>,</w:t>
+      </w:r>
+      <w:r>
+        <w:rPr>
+          <w:rFonts w:ascii="Consolas" w:hAnsi="Consolas"/>
+          <w:color w:val="000000"/>
+          <w:sz w:val="20"/>
+          <w:szCs w:val="20"/>
+          <w:shd w:val="clear" w:color="auto" w:fill="FFFFFF"/>
+        </w:rPr>
+        <w:t>Currency(</w:t>
+      </w:r>
+      <w:r>
+        <w:rPr>
+          <w:rFonts w:ascii="Consolas" w:hAnsi="Consolas"/>
+          <w:color w:val="2A00FF"/>
+          <w:sz w:val="20"/>
+          <w:szCs w:val="20"/>
+          <w:shd w:val="clear" w:color="auto" w:fill="FFFFFF"/>
+        </w:rPr>
+        <w:t>"US Dollar"</w:t>
+      </w:r>
+      <w:r>
+        <w:rPr>
+          <w:rFonts w:ascii="Consolas" w:hAnsi="Consolas"/>
+          <w:color w:val="000000"/>
+          <w:sz w:val="20"/>
+          <w:szCs w:val="20"/>
+          <w:shd w:val="clear" w:color="auto" w:fill="FFFFFF"/>
+        </w:rPr>
+        <w:t xml:space="preserve">, </w:t>
+      </w:r>
+      <w:r>
+        <w:rPr>
+          <w:rFonts w:ascii="Consolas" w:hAnsi="Consolas"/>
+          <w:color w:val="2A00FF"/>
+          <w:sz w:val="20"/>
+          <w:szCs w:val="20"/>
+          <w:shd w:val="clear" w:color="auto" w:fill="FFFFFF"/>
+        </w:rPr>
+        <w:t>"USD"</w:t>
+      </w:r>
+      <w:r>
+        <w:rPr>
+          <w:rFonts w:ascii="Consolas" w:hAnsi="Consolas"/>
+          <w:color w:val="000000"/>
+          <w:sz w:val="20"/>
+          <w:szCs w:val="20"/>
+          <w:shd w:val="clear" w:color="auto" w:fill="FFFFFF"/>
+        </w:rPr>
+        <w:t>)</w:t>
+      </w:r>
+      <w:r>
+        <w:rPr>
+          <w:lang w:val="fr-CA"/>
+        </w:rPr>
+        <w:t>] //</w:t>
+      </w:r>
+      <w:r>
+        <w:rPr>
+          <w:lang w:val="fr-CA"/>
+        </w:rPr>
+        <w:t>2</w:t>
+      </w:r>
+      <w:r>
+        <w:rPr>
+          <w:lang w:val="fr-CA"/>
+        </w:rPr>
+        <w:t xml:space="preserve"> </w:t>
+      </w:r>
+      <w:proofErr w:type="spellStart"/>
+      <w:r>
+        <w:rPr>
+          <w:lang w:val="fr-CA"/>
+        </w:rPr>
+        <w:t>iteration</w:t>
+      </w:r>
+      <w:r>
+        <w:rPr>
+          <w:lang w:val="fr-CA"/>
+        </w:rPr>
+        <w:t>s</w:t>
+      </w:r>
+      <w:proofErr w:type="spellEnd"/>
+    </w:p>
+    <w:p>
+      <w:pPr>
+        <w:pStyle w:val="ListParagraph"/>
+        <w:numPr>
+          <w:ilvl w:val="0"/>
+          <w:numId w:val="1"/>
+        </w:numPr>
+        <w:ind w:firstLineChars="0"/>
+        <w:rPr>
+          <w:rFonts w:hint="eastAsia"/>
+          <w:lang w:val="fr-CA"/>
+        </w:rPr>
+      </w:pPr>
+      <w:r>
+        <w:rPr>
+          <w:lang w:val="fr-CA"/>
+        </w:rPr>
+        <w:lastRenderedPageBreak/>
+        <w:t>Le cas</w:t>
+      </w:r>
+      <w:r>
+        <w:rPr>
+          <w:lang w:val="fr-CA"/>
+        </w:rPr>
+        <w:t xml:space="preserve"> </w:t>
+      </w:r>
+      <w:r>
+        <w:rPr>
+          <w:lang w:val="fr-CA"/>
+        </w:rPr>
+        <w:t>o</w:t>
+      </w:r>
+      <w:r>
+        <w:rPr>
+          <w:lang w:val="fr-CA"/>
+        </w:rPr>
+        <w:t>ù</w:t>
+      </w:r>
+      <w:r>
+        <w:rPr>
+          <w:lang w:val="fr-CA"/>
+        </w:rPr>
+        <w:t xml:space="preserve"> </w:t>
+      </w:r>
+      <w:proofErr w:type="spellStart"/>
+      <w:r>
+        <w:rPr>
+          <w:lang w:val="fr-CA"/>
+        </w:rPr>
+        <w:t>c</w:t>
+      </w:r>
+      <w:r>
+        <w:rPr>
+          <w:lang w:val="fr-CA"/>
+        </w:rPr>
+        <w:t>urrencies</w:t>
+      </w:r>
+      <w:proofErr w:type="spellEnd"/>
+      <w:r>
+        <w:rPr>
+          <w:lang w:val="fr-CA"/>
+        </w:rPr>
+        <w:t xml:space="preserve"> == </w:t>
+      </w:r>
+      <w:r>
+        <w:rPr>
+          <w:rFonts w:hint="eastAsia"/>
+          <w:lang w:val="fr-CA"/>
+        </w:rPr>
+        <w:t>[</w:t>
+      </w:r>
+      <w:proofErr w:type="spellStart"/>
+      <w:r>
+        <w:rPr>
+          <w:rFonts w:ascii="Consolas" w:hAnsi="Consolas"/>
+          <w:color w:val="000000"/>
+          <w:sz w:val="20"/>
+          <w:szCs w:val="20"/>
+          <w:shd w:val="clear" w:color="auto" w:fill="FFFFFF"/>
+          <w:lang w:val="fr-CA"/>
+        </w:rPr>
+        <w:t>Currency.init</w:t>
+      </w:r>
+      <w:proofErr w:type="spellEnd"/>
+      <w:r>
+        <w:rPr>
+          <w:rFonts w:ascii="Consolas" w:hAnsi="Consolas"/>
+          <w:color w:val="000000"/>
+          <w:sz w:val="20"/>
+          <w:szCs w:val="20"/>
+          <w:shd w:val="clear" w:color="auto" w:fill="FFFFFF"/>
+          <w:lang w:val="fr-CA"/>
+        </w:rPr>
+        <w:t>()</w:t>
+      </w:r>
+      <w:r>
+        <w:rPr>
+          <w:lang w:val="fr-CA"/>
+        </w:rPr>
+        <w:t>] //</w:t>
+      </w:r>
+      <w:r>
+        <w:rPr>
+          <w:lang w:val="fr-CA"/>
+        </w:rPr>
+        <w:t>n</w:t>
+      </w:r>
+      <w:r>
+        <w:rPr>
+          <w:lang w:val="fr-CA"/>
+        </w:rPr>
+        <w:t xml:space="preserve"> </w:t>
+      </w:r>
+      <w:proofErr w:type="spellStart"/>
+      <w:r>
+        <w:rPr>
+          <w:lang w:val="fr-CA"/>
+        </w:rPr>
+        <w:t>iteration</w:t>
+      </w:r>
+      <w:r>
+        <w:rPr>
+          <w:lang w:val="fr-CA"/>
+        </w:rPr>
+        <w:t>s</w:t>
+      </w:r>
+      <w:proofErr w:type="spellEnd"/>
+    </w:p>
+    <w:p>
+      <w:pPr>
+        <w:rPr>
+          <w:lang w:val="fr-CA"/>
+        </w:rPr>
+      </w:pPr>
+    </w:p>
+    <w:p>
+      <w:pPr>
+        <w:rPr>
+          <w:rFonts w:hint="eastAsia"/>
+          <w:lang w:val="fr-CA"/>
+        </w:rPr>
+      </w:pPr>
     </w:p>
     <w:sectPr>
       <w:pgSz w:w="12240" w:h="15840"/>
@@ -251,6 +2692,126 @@
     </w:sectPr>
   </w:body>
 </w:document>
+</file>
+
+<file path=word/numbering.xml><?xml version="1.0" encoding="utf-8"?>
+<w:numbering xmlns:wpc="http://schemas.microsoft.com/office/word/2010/wordprocessingCanvas" xmlns:cx="http://schemas.microsoft.com/office/drawing/2014/chartex" xmlns:cx1="http://schemas.microsoft.com/office/drawing/2015/9/8/chartex" xmlns:cx2="http://schemas.microsoft.com/office/drawing/2015/10/21/chartex" xmlns:cx3="http://schemas.microsoft.com/office/drawing/2016/5/9/chartex" xmlns:cx4="http://schemas.microsoft.com/office/drawing/2016/5/10/chartex" xmlns:cx5="http://schemas.microsoft.com/office/drawing/2016/5/11/chartex" xmlns:cx6="http://schemas.microsoft.com/office/drawing/2016/5/12/chartex" xmlns:cx7="http://schemas.microsoft.com/office/drawing/2016/5/13/chartex" xmlns:cx8="http://schemas.microsoft.com/office/drawing/2016/5/14/chartex" xmlns:mc="http://schemas.openxmlformats.org/markup-compatibility/2006" xmlns:aink="http://schemas.microsoft.com/office/drawing/2016/ink" xmlns:am3d="http://schemas.microsoft.com/office/drawing/2017/model3d" xmlns:o="urn:schemas-microsoft-com:office:office" xmlns:oel="http://schemas.microsoft.com/office/2019/extlst" xmlns:r="http://schemas.openxmlformats.org/officeDocument/2006/relationships" xmlns:m="http://schemas.openxmlformats.org/officeDocument/2006/math" xmlns:v="urn:schemas-microsoft-com:vml" xmlns:wp14="http://schemas.microsoft.com/office/word/2010/wordprocessingDrawing" xmlns:wp="http://schemas.openxmlformats.org/drawingml/2006/wordprocessingDrawing" xmlns:w10="urn:schemas-microsoft-com:office:word" xmlns:w="http://schemas.openxmlformats.org/wordprocessingml/2006/main" xmlns:w14="http://schemas.microsoft.com/office/word/2010/wordml" xmlns:w15="http://schemas.microsoft.com/office/word/2012/wordml" xmlns:w16cex="http://schemas.microsoft.com/office/word/2018/wordml/cex" xmlns:w16cid="http://schemas.microsoft.com/office/word/2016/wordml/cid" xmlns:w16="http://schemas.microsoft.com/office/word/2018/wordml" xmlns:w16sdtdh="http://schemas.microsoft.com/office/word/2020/wordml/sdtdatahash" xmlns:w16se="http://schemas.microsoft.com/office/word/2015/wordml/symex" xmlns:wpg="http://schemas.microsoft.com/office/word/2010/wordprocessingGroup" xmlns:wpi="http://schemas.microsoft.com/office/word/2010/wordprocessingInk" xmlns:wne="http://schemas.microsoft.com/office/word/2006/wordml" xmlns:wps="http://schemas.microsoft.com/office/word/2010/wordprocessingShape" mc:Ignorable="w14 w15 w16se w16cid w16 w16cex w16sdtdh wp14">
+  <w:abstractNum w:abstractNumId="0" w15:restartNumberingAfterBreak="0">
+    <w:nsid w:val="2FB91AC0"/>
+    <w:multiLevelType w:val="hybridMultilevel"/>
+    <w:tmpl w:val="E0F81EAA"/>
+    <w:lvl w:ilvl="0" w:tplc="C0F61FBC">
+      <w:numFmt w:val="bullet"/>
+      <w:lvlText w:val="-"/>
+      <w:lvlJc w:val="left"/>
+      <w:pPr>
+        <w:ind w:left="360" w:hanging="360"/>
+      </w:pPr>
+      <w:rPr>
+        <w:rFonts w:ascii="Calibri" w:eastAsiaTheme="minorEastAsia" w:hAnsi="Calibri" w:cs="Calibri" w:hint="default"/>
+      </w:rPr>
+    </w:lvl>
+    <w:lvl w:ilvl="1" w:tplc="04090003" w:tentative="1">
+      <w:start w:val="1"/>
+      <w:numFmt w:val="bullet"/>
+      <w:lvlText w:val=""/>
+      <w:lvlJc w:val="left"/>
+      <w:pPr>
+        <w:ind w:left="880" w:hanging="440"/>
+      </w:pPr>
+      <w:rPr>
+        <w:rFonts w:ascii="Wingdings" w:hAnsi="Wingdings" w:hint="default"/>
+      </w:rPr>
+    </w:lvl>
+    <w:lvl w:ilvl="2" w:tplc="04090005" w:tentative="1">
+      <w:start w:val="1"/>
+      <w:numFmt w:val="bullet"/>
+      <w:lvlText w:val=""/>
+      <w:lvlJc w:val="left"/>
+      <w:pPr>
+        <w:ind w:left="1320" w:hanging="440"/>
+      </w:pPr>
+      <w:rPr>
+        <w:rFonts w:ascii="Wingdings" w:hAnsi="Wingdings" w:hint="default"/>
+      </w:rPr>
+    </w:lvl>
+    <w:lvl w:ilvl="3" w:tplc="04090001" w:tentative="1">
+      <w:start w:val="1"/>
+      <w:numFmt w:val="bullet"/>
+      <w:lvlText w:val=""/>
+      <w:lvlJc w:val="left"/>
+      <w:pPr>
+        <w:ind w:left="1760" w:hanging="440"/>
+      </w:pPr>
+      <w:rPr>
+        <w:rFonts w:ascii="Wingdings" w:hAnsi="Wingdings" w:hint="default"/>
+      </w:rPr>
+    </w:lvl>
+    <w:lvl w:ilvl="4" w:tplc="04090003" w:tentative="1">
+      <w:start w:val="1"/>
+      <w:numFmt w:val="bullet"/>
+      <w:lvlText w:val=""/>
+      <w:lvlJc w:val="left"/>
+      <w:pPr>
+        <w:ind w:left="2200" w:hanging="440"/>
+      </w:pPr>
+      <w:rPr>
+        <w:rFonts w:ascii="Wingdings" w:hAnsi="Wingdings" w:hint="default"/>
+      </w:rPr>
+    </w:lvl>
+    <w:lvl w:ilvl="5" w:tplc="04090005" w:tentative="1">
+      <w:start w:val="1"/>
+      <w:numFmt w:val="bullet"/>
+      <w:lvlText w:val=""/>
+      <w:lvlJc w:val="left"/>
+      <w:pPr>
+        <w:ind w:left="2640" w:hanging="440"/>
+      </w:pPr>
+      <w:rPr>
+        <w:rFonts w:ascii="Wingdings" w:hAnsi="Wingdings" w:hint="default"/>
+      </w:rPr>
+    </w:lvl>
+    <w:lvl w:ilvl="6" w:tplc="04090001" w:tentative="1">
+      <w:start w:val="1"/>
+      <w:numFmt w:val="bullet"/>
+      <w:lvlText w:val=""/>
+      <w:lvlJc w:val="left"/>
+      <w:pPr>
+        <w:ind w:left="3080" w:hanging="440"/>
+      </w:pPr>
+      <w:rPr>
+        <w:rFonts w:ascii="Wingdings" w:hAnsi="Wingdings" w:hint="default"/>
+      </w:rPr>
+    </w:lvl>
+    <w:lvl w:ilvl="7" w:tplc="04090003" w:tentative="1">
+      <w:start w:val="1"/>
+      <w:numFmt w:val="bullet"/>
+      <w:lvlText w:val=""/>
+      <w:lvlJc w:val="left"/>
+      <w:pPr>
+        <w:ind w:left="3520" w:hanging="440"/>
+      </w:pPr>
+      <w:rPr>
+        <w:rFonts w:ascii="Wingdings" w:hAnsi="Wingdings" w:hint="default"/>
+      </w:rPr>
+    </w:lvl>
+    <w:lvl w:ilvl="8" w:tplc="04090005" w:tentative="1">
+      <w:start w:val="1"/>
+      <w:numFmt w:val="bullet"/>
+      <w:lvlText w:val=""/>
+      <w:lvlJc w:val="left"/>
+      <w:pPr>
+        <w:ind w:left="3960" w:hanging="440"/>
+      </w:pPr>
+      <w:rPr>
+        <w:rFonts w:ascii="Wingdings" w:hAnsi="Wingdings" w:hint="default"/>
+      </w:rPr>
+    </w:lvl>
+  </w:abstractNum>
+  <w:num w:numId="1" w16cid:durableId="1989895944">
+    <w:abstractNumId w:val="0"/>
+  </w:num>
+</w:numbering>
 </file>
 
 <file path=word/styles.xml><?xml version="1.0" encoding="utf-8"?>
@@ -681,6 +3242,16 @@
     <w:semiHidden/>
     <w:unhideWhenUsed/>
   </w:style>
+  <w:style w:type="paragraph" w:styleId="ListParagraph">
+    <w:name w:val="List Paragraph"/>
+    <w:basedOn w:val="Normal"/>
+    <w:uiPriority w:val="34"/>
+    <w:qFormat/>
+    <w:rsid w:val="00647CDF"/>
+    <w:pPr>
+      <w:ind w:firstLineChars="200" w:firstLine="420"/>
+    </w:pPr>
+  </w:style>
 </w:styles>
 </file>
 

</xml_diff>

<commit_message>
hypothese de type de retour erreur ajoute
</commit_message>
<xml_diff>
--- a/Rapport.docx
+++ b/Rapport.docx
@@ -5,9 +5,92 @@
     <w:p>
       <w:pPr>
         <w:rPr>
-          <w:lang w:val="fr-CA"/>
-        </w:rPr>
-      </w:pPr>
+          <w:b/>
+          <w:bCs/>
+          <w:lang w:val="fr-CA"/>
+        </w:rPr>
+      </w:pPr>
+      <w:r>
+        <w:rPr>
+          <w:b/>
+          <w:bCs/>
+          <w:lang w:val="fr-CA"/>
+        </w:rPr>
+        <w:t>Partie 1</w:t>
+      </w:r>
+    </w:p>
+    <w:p>
+      <w:pPr>
+        <w:rPr>
+          <w:b/>
+          <w:bCs/>
+          <w:lang w:val="fr-CA"/>
+        </w:rPr>
+      </w:pPr>
+      <w:r>
+        <w:rPr>
+          <w:b/>
+          <w:bCs/>
+          <w:lang w:val="fr-CA"/>
+        </w:rPr>
+        <w:t>Gestion des montants non-valides :</w:t>
+      </w:r>
+    </w:p>
+    <w:p>
+      <w:pPr>
+        <w:rPr>
+          <w:lang w:val="fr-CA"/>
+        </w:rPr>
+      </w:pPr>
+      <w:r>
+        <w:rPr>
+          <w:lang w:val="fr-CA"/>
+        </w:rPr>
+        <w:t>Si l'utilisateur entre un montant qui n'est pas un nombre, affiche un message d'erreur et demande une nouvelle saisie.</w:t>
+      </w:r>
+    </w:p>
+    <w:p>
+      <w:pPr>
+        <w:rPr>
+          <w:lang w:val="fr-CA"/>
+        </w:rPr>
+      </w:pPr>
+      <w:r>
+        <w:rPr>
+          <w:lang w:val="fr-CA"/>
+        </w:rPr>
+        <w:t>Si le montant est négatif, demande une nouvelle saisie en expliquant que le montant doit être positif.</w:t>
+      </w:r>
+    </w:p>
+    <w:p>
+      <w:pPr>
+        <w:rPr>
+          <w:b/>
+          <w:bCs/>
+          <w:lang w:val="fr-CA"/>
+        </w:rPr>
+      </w:pPr>
+      <w:r>
+        <w:rPr>
+          <w:b/>
+          <w:bCs/>
+          <w:lang w:val="fr-CA"/>
+        </w:rPr>
+        <w:t>Gestion des devises non-valides :</w:t>
+      </w:r>
+    </w:p>
+    <w:p>
+      <w:pPr>
+        <w:rPr>
+          <w:lang w:val="fr-CA"/>
+        </w:rPr>
+      </w:pPr>
+      <w:r>
+        <w:rPr>
+          <w:lang w:val="fr-CA"/>
+        </w:rPr>
+        <w:t>Si l'utilisateur entre une devise qui n'est pas reconnue, affiche un message d'erreur et demande une nouvelle saisie.</w:t>
+      </w:r>
     </w:p>
     <w:p>
       <w:pPr>
@@ -99,12 +182,14 @@
           <w:lang w:val="fr-CA"/>
         </w:rPr>
       </w:pPr>
+      <w:proofErr w:type="gramStart"/>
       <w:r>
         <w:rPr>
           <w:lang w:val="fr-CA"/>
         </w:rPr>
         <w:t>d’entrées</w:t>
       </w:r>
+      <w:proofErr w:type="gramEnd"/>
       <w:r>
         <w:rPr>
           <w:lang w:val="fr-CA"/>
@@ -115,27 +200,13 @@
         <w:rPr>
           <w:lang w:val="fr-CA"/>
         </w:rPr>
-        <w:t xml:space="preserve">invalides inférieures à </w:t>
-      </w:r>
-      <w:proofErr w:type="gramStart"/>
-      <w:r>
-        <w:rPr>
-          <w:lang w:val="fr-CA"/>
-        </w:rPr>
-        <w:t>l’intervalle.</w:t>
-      </w:r>
-      <w:r>
-        <w:rPr>
-          <w:lang w:val="fr-CA"/>
-        </w:rPr>
-        <w:t>(</w:t>
-      </w:r>
-      <w:proofErr w:type="gramEnd"/>
-      <w:r>
-        <w:rPr>
-          <w:lang w:val="fr-CA"/>
-        </w:rPr>
-        <w:t>-50)</w:t>
+        <w:t>invalides inférieures à l’intervalle.</w:t>
+      </w:r>
+      <w:r>
+        <w:rPr>
+          <w:lang w:val="fr-CA"/>
+        </w:rPr>
+        <w:t>(-50)</w:t>
       </w:r>
     </w:p>
     <w:p>
@@ -369,7 +440,6 @@
     <w:p>
       <w:pPr>
         <w:rPr>
-          <w:rFonts w:hint="eastAsia"/>
           <w:lang w:val="fr-CA"/>
         </w:rPr>
       </w:pPr>
@@ -397,13 +467,7 @@
         <w:rPr>
           <w:lang w:val="fr-CA"/>
         </w:rPr>
-        <w:t xml:space="preserve"> données normales</w:t>
-      </w:r>
-      <w:r>
-        <w:rPr>
-          <w:lang w:val="fr-CA"/>
-        </w:rPr>
-        <w:t xml:space="preserve"> pour que la méthode exécute toutes les instructions, par exemple (10, 1.5).</w:t>
+        <w:t xml:space="preserve"> données normales pour que la méthode exécute toutes les instructions, par exemple (10, 1.5).</w:t>
       </w:r>
     </w:p>
     <w:p>
@@ -539,13 +603,7 @@
         <w:rPr>
           <w:lang w:val="fr-CA"/>
         </w:rPr>
-        <w:t>utiliser</w:t>
-      </w:r>
-      <w:r>
-        <w:rPr>
-          <w:lang w:val="fr-CA"/>
-        </w:rPr>
-        <w:t xml:space="preserve"> </w:t>
+        <w:t xml:space="preserve">utiliser </w:t>
       </w:r>
       <w:r>
         <w:rPr>
@@ -596,7 +654,6 @@
     <w:p>
       <w:pPr>
         <w:rPr>
-          <w:rFonts w:hint="eastAsia"/>
           <w:lang w:val="fr-CA"/>
         </w:rPr>
       </w:pPr>
@@ -635,40 +692,7 @@
           <w:shd w:val="clear" w:color="auto" w:fill="FFFFFF"/>
           <w:lang w:val="fr-CA"/>
         </w:rPr>
-        <w:t>"USD"</w:t>
-      </w:r>
-      <w:r>
-        <w:rPr>
-          <w:rFonts w:ascii="Consolas" w:hAnsi="Consolas"/>
-          <w:color w:val="2A00FF"/>
-          <w:sz w:val="20"/>
-          <w:szCs w:val="20"/>
-          <w:shd w:val="clear" w:color="auto" w:fill="FFFFFF"/>
-          <w:lang w:val="fr-CA"/>
-        </w:rPr>
-        <w:t xml:space="preserve">, </w:t>
-      </w:r>
-      <w:r>
-        <w:rPr>
-          <w:rFonts w:ascii="Consolas" w:hAnsi="Consolas"/>
-          <w:color w:val="2A00FF"/>
-          <w:sz w:val="20"/>
-          <w:szCs w:val="20"/>
-          <w:shd w:val="clear" w:color="auto" w:fill="FFFFFF"/>
-          <w:lang w:val="fr-CA"/>
-        </w:rPr>
-        <w:t>"JPY"</w:t>
-      </w:r>
-      <w:r>
-        <w:rPr>
-          <w:rFonts w:ascii="Consolas" w:hAnsi="Consolas"/>
-          <w:color w:val="2A00FF"/>
-          <w:sz w:val="20"/>
-          <w:szCs w:val="20"/>
-          <w:shd w:val="clear" w:color="auto" w:fill="FFFFFF"/>
-          <w:lang w:val="fr-CA"/>
-        </w:rPr>
-        <w:t>,</w:t>
+        <w:t>"USD", "JPY",</w:t>
       </w:r>
       <w:r>
         <w:rPr>
@@ -944,7 +968,6 @@
         <w:rPr>
           <w:lang w:val="fr-CA"/>
         </w:rPr>
-        <w:lastRenderedPageBreak/>
         <w:t>Le cas o</w:t>
       </w:r>
       <w:r>
@@ -1193,13 +1216,7 @@
         <w:rPr>
           <w:lang w:val="fr-CA"/>
         </w:rPr>
-        <w:t>1</w:t>
-      </w:r>
-      <w:r>
-        <w:rPr>
-          <w:lang w:val="fr-CA"/>
-        </w:rPr>
-        <w:t xml:space="preserve"> n’est pas dans </w:t>
+        <w:t xml:space="preserve">1 n’est pas dans </w:t>
       </w:r>
       <w:proofErr w:type="spellStart"/>
       <w:r>
@@ -1346,7 +1363,6 @@
     <w:p>
       <w:pPr>
         <w:rPr>
-          <w:rFonts w:hint="eastAsia"/>
           <w:lang w:val="fr-CA"/>
         </w:rPr>
       </w:pPr>
@@ -1544,33 +1560,218 @@
       <w:pPr>
         <w:ind w:left="330" w:hangingChars="150" w:hanging="330"/>
         <w:rPr>
+          <w:lang w:val="fr-CA"/>
+        </w:rPr>
+      </w:pPr>
+      <w:r>
+        <w:rPr>
+          <w:lang w:val="fr-CA"/>
+        </w:rPr>
+        <w:t xml:space="preserve">Le cas normal (1-2-3-5-6-8), </w:t>
+      </w:r>
+      <w:r>
+        <w:rPr>
+          <w:lang w:val="fr-CA"/>
+        </w:rPr>
+        <w:t>l</w:t>
+      </w:r>
+      <w:r>
+        <w:rPr>
+          <w:lang w:val="fr-CA"/>
+        </w:rPr>
+        <w:t>e cas o</w:t>
+      </w:r>
+      <w:r>
+        <w:rPr>
+          <w:lang w:val="fr-CA"/>
+        </w:rPr>
+        <w:t>ù</w:t>
+      </w:r>
+      <w:r>
+        <w:rPr>
+          <w:lang w:val="fr-CA"/>
+        </w:rPr>
+        <w:t xml:space="preserve"> </w:t>
+      </w:r>
+      <w:r>
+        <w:rPr>
+          <w:lang w:val="fr-CA"/>
+        </w:rPr>
+        <w:t>currency2</w:t>
+      </w:r>
+      <w:r>
+        <w:rPr>
+          <w:lang w:val="fr-CA"/>
+        </w:rPr>
+        <w:t xml:space="preserve"> n’est pas dans </w:t>
+      </w:r>
+      <w:proofErr w:type="spellStart"/>
+      <w:r>
+        <w:rPr>
+          <w:lang w:val="fr-CA"/>
+        </w:rPr>
+        <w:t>currencies</w:t>
+      </w:r>
+      <w:proofErr w:type="spellEnd"/>
+      <w:r>
+        <w:rPr>
+          <w:lang w:val="fr-CA"/>
+        </w:rPr>
+        <w:t xml:space="preserve"> (1-2-4-8), </w:t>
+      </w:r>
+      <w:r>
+        <w:rPr>
+          <w:lang w:val="fr-CA"/>
+        </w:rPr>
+        <w:t>le cas o</w:t>
+      </w:r>
+      <w:r>
+        <w:rPr>
+          <w:lang w:val="fr-CA"/>
+        </w:rPr>
+        <w:t>ù</w:t>
+      </w:r>
+      <w:r>
+        <w:rPr>
+          <w:lang w:val="fr-CA"/>
+        </w:rPr>
+        <w:t xml:space="preserve"> </w:t>
+      </w:r>
+      <w:r>
+        <w:rPr>
+          <w:lang w:val="fr-CA"/>
+        </w:rPr>
+        <w:t>currency</w:t>
+      </w:r>
+      <w:r>
+        <w:rPr>
+          <w:lang w:val="fr-CA"/>
+        </w:rPr>
+        <w:t xml:space="preserve">1 n’est pas dans </w:t>
+      </w:r>
+      <w:proofErr w:type="spellStart"/>
+      <w:r>
+        <w:rPr>
+          <w:lang w:val="fr-CA"/>
+        </w:rPr>
+        <w:t>currencies</w:t>
+      </w:r>
+      <w:proofErr w:type="spellEnd"/>
+      <w:r>
+        <w:rPr>
+          <w:lang w:val="fr-CA"/>
+        </w:rPr>
+        <w:t xml:space="preserve"> mais </w:t>
+      </w:r>
+      <w:r>
+        <w:rPr>
+          <w:lang w:val="fr-CA"/>
+        </w:rPr>
+        <w:t>currency</w:t>
+      </w:r>
+      <w:r>
+        <w:rPr>
+          <w:lang w:val="fr-CA"/>
+        </w:rPr>
+        <w:t>2 est dedans (1-2-3-5-7-8).</w:t>
+      </w:r>
+    </w:p>
+    <w:p>
+      <w:pPr>
+        <w:rPr>
+          <w:lang w:val="fr-CA"/>
+        </w:rPr>
+      </w:pPr>
+      <w:bookmarkStart w:id="1" w:name="_Hlk152700007"/>
+      <w:r>
+        <w:rPr>
+          <w:b/>
+          <w:bCs/>
+          <w:lang w:val="fr-CA"/>
+        </w:rPr>
+        <w:t>Couverture des conditions</w:t>
+      </w:r>
+      <w:bookmarkEnd w:id="1"/>
+      <w:r>
+        <w:rPr>
+          <w:b/>
+          <w:bCs/>
+          <w:lang w:val="fr-CA"/>
+        </w:rPr>
+        <w:t>:</w:t>
+      </w:r>
+      <w:r>
+        <w:rPr>
+          <w:b/>
+          <w:bCs/>
+          <w:lang w:val="fr-CA"/>
+        </w:rPr>
+        <w:t xml:space="preserve"> </w:t>
+      </w:r>
+      <w:r>
+        <w:rPr>
+          <w:lang w:val="fr-CA"/>
+        </w:rPr>
+        <w:t xml:space="preserve">On doit s’assurer que toutes les </w:t>
+      </w:r>
+      <w:r>
+        <w:rPr>
+          <w:lang w:val="fr-CA"/>
+        </w:rPr>
+        <w:t>conditions sont calculées au moins une fois</w:t>
+      </w:r>
+      <w:r>
+        <w:rPr>
+          <w:lang w:val="fr-CA"/>
+        </w:rPr>
+        <w:t>.</w:t>
+      </w:r>
+    </w:p>
+    <w:p>
+      <w:pPr>
+        <w:ind w:left="330" w:hangingChars="150" w:hanging="330"/>
+        <w:rPr>
+          <w:lang w:val="fr-CA"/>
+        </w:rPr>
+      </w:pPr>
+      <w:r>
+        <w:rPr>
           <w:rFonts w:hint="eastAsia"/>
           <w:lang w:val="fr-CA"/>
         </w:rPr>
-      </w:pPr>
-      <w:r>
-        <w:rPr>
-          <w:lang w:val="fr-CA"/>
-        </w:rPr>
-        <w:t>Le cas normal</w:t>
-      </w:r>
-      <w:r>
-        <w:rPr>
-          <w:lang w:val="fr-CA"/>
-        </w:rPr>
-        <w:t xml:space="preserve"> (1-2-3-5-6-8), </w:t>
-      </w:r>
-      <w:r>
-        <w:rPr>
-          <w:lang w:val="fr-CA"/>
-        </w:rPr>
-        <w:t>l</w:t>
-      </w:r>
-      <w:r>
-        <w:rPr>
-          <w:lang w:val="fr-CA"/>
-        </w:rPr>
-        <w:t>e cas o</w:t>
+        <w:t>D</w:t>
+      </w:r>
+      <w:r>
+        <w:rPr>
+          <w:lang w:val="fr-CA"/>
+        </w:rPr>
+        <w:t xml:space="preserve">onc, on a 4 tests : Le cas normal (currency1 et </w:t>
+      </w:r>
+      <w:r>
+        <w:rPr>
+          <w:lang w:val="fr-CA"/>
+        </w:rPr>
+        <w:t>currency2</w:t>
+      </w:r>
+      <w:r>
+        <w:rPr>
+          <w:lang w:val="fr-CA"/>
+        </w:rPr>
+        <w:t xml:space="preserve"> sont dans </w:t>
+      </w:r>
+      <w:proofErr w:type="spellStart"/>
+      <w:r>
+        <w:rPr>
+          <w:lang w:val="fr-CA"/>
+        </w:rPr>
+        <w:t>currencies</w:t>
+      </w:r>
+      <w:proofErr w:type="spellEnd"/>
+      <w:r>
+        <w:rPr>
+          <w:lang w:val="fr-CA"/>
+        </w:rPr>
+        <w:t>), le cas o</w:t>
       </w:r>
       <w:r>
         <w:rPr>
@@ -1608,19 +1809,33 @@
         <w:rPr>
           <w:lang w:val="fr-CA"/>
         </w:rPr>
-        <w:t xml:space="preserve"> (1-2-4-8), </w:t>
-      </w:r>
-      <w:r>
-        <w:rPr>
-          <w:lang w:val="fr-CA"/>
-        </w:rPr>
-        <w:t>l</w:t>
-      </w:r>
-      <w:r>
-        <w:rPr>
-          <w:lang w:val="fr-CA"/>
-        </w:rPr>
-        <w:t>e cas o</w:t>
+        <w:t xml:space="preserve"> (mais </w:t>
+      </w:r>
+      <w:r>
+        <w:rPr>
+          <w:lang w:val="fr-CA"/>
+        </w:rPr>
+        <w:t>currenc</w:t>
+      </w:r>
+      <w:r>
+        <w:rPr>
+          <w:lang w:val="fr-CA"/>
+        </w:rPr>
+        <w:t>y1 oui</w:t>
+      </w:r>
+      <w:proofErr w:type="gramStart"/>
+      <w:r>
+        <w:rPr>
+          <w:lang w:val="fr-CA"/>
+        </w:rPr>
+        <w:t>) ,</w:t>
+      </w:r>
+      <w:proofErr w:type="gramEnd"/>
+      <w:r>
+        <w:rPr>
+          <w:lang w:val="fr-CA"/>
+        </w:rPr>
+        <w:t xml:space="preserve"> le cas o</w:t>
       </w:r>
       <w:r>
         <w:rPr>
@@ -1644,19 +1859,7 @@
         <w:rPr>
           <w:lang w:val="fr-CA"/>
         </w:rPr>
-        <w:t>1</w:t>
-      </w:r>
-      <w:r>
-        <w:rPr>
-          <w:lang w:val="fr-CA"/>
-        </w:rPr>
-        <w:t xml:space="preserve"> </w:t>
-      </w:r>
-      <w:r>
-        <w:rPr>
-          <w:lang w:val="fr-CA"/>
-        </w:rPr>
-        <w:t xml:space="preserve">n’est pas dans </w:t>
+        <w:t xml:space="preserve">1 n’est pas dans </w:t>
       </w:r>
       <w:proofErr w:type="spellStart"/>
       <w:r>
@@ -1670,7 +1873,7 @@
         <w:rPr>
           <w:lang w:val="fr-CA"/>
         </w:rPr>
-        <w:t xml:space="preserve"> mais </w:t>
+        <w:t xml:space="preserve">  mais </w:t>
       </w:r>
       <w:r>
         <w:rPr>
@@ -1682,58 +1885,45 @@
         <w:rPr>
           <w:lang w:val="fr-CA"/>
         </w:rPr>
-        <w:t>2 est dedans (1-2-3-5-7-8).</w:t>
-      </w:r>
-    </w:p>
-    <w:p>
-      <w:pPr>
-        <w:rPr>
-          <w:lang w:val="fr-CA"/>
-        </w:rPr>
-      </w:pPr>
-      <w:bookmarkStart w:id="1" w:name="_Hlk152700007"/>
-      <w:r>
-        <w:rPr>
-          <w:b/>
-          <w:bCs/>
-          <w:lang w:val="fr-CA"/>
-        </w:rPr>
-        <w:t>Couverture des conditions</w:t>
-      </w:r>
-      <w:bookmarkEnd w:id="1"/>
-      <w:r>
-        <w:rPr>
-          <w:b/>
-          <w:bCs/>
-          <w:lang w:val="fr-CA"/>
-        </w:rPr>
-        <w:t>:</w:t>
-      </w:r>
-      <w:r>
-        <w:rPr>
-          <w:b/>
-          <w:bCs/>
-          <w:lang w:val="fr-CA"/>
-        </w:rPr>
-        <w:t xml:space="preserve"> </w:t>
-      </w:r>
-      <w:r>
-        <w:rPr>
-          <w:lang w:val="fr-CA"/>
-        </w:rPr>
-        <w:t xml:space="preserve">On doit s’assurer que toutes les </w:t>
-      </w:r>
-      <w:r>
-        <w:rPr>
-          <w:lang w:val="fr-CA"/>
-        </w:rPr>
-        <w:t>conditions sont calculées au moins une fois</w:t>
-      </w:r>
-      <w:r>
-        <w:rPr>
-          <w:lang w:val="fr-CA"/>
-        </w:rPr>
-        <w:t>.</w:t>
+        <w:t>2 est dedans, et le cas o</w:t>
+      </w:r>
+      <w:r>
+        <w:rPr>
+          <w:lang w:val="fr-CA"/>
+        </w:rPr>
+        <w:t>ù</w:t>
+      </w:r>
+      <w:r>
+        <w:rPr>
+          <w:lang w:val="fr-CA"/>
+        </w:rPr>
+        <w:t xml:space="preserve"> currency1 et </w:t>
+      </w:r>
+      <w:r>
+        <w:rPr>
+          <w:lang w:val="fr-CA"/>
+        </w:rPr>
+        <w:t>currency2</w:t>
+      </w:r>
+      <w:r>
+        <w:rPr>
+          <w:lang w:val="fr-CA"/>
+        </w:rPr>
+        <w:t xml:space="preserve"> sont absents dans </w:t>
+      </w:r>
+      <w:proofErr w:type="spellStart"/>
+      <w:r>
+        <w:rPr>
+          <w:lang w:val="fr-CA"/>
+        </w:rPr>
+        <w:t>currencies</w:t>
+      </w:r>
+      <w:proofErr w:type="spellEnd"/>
+      <w:r>
+        <w:rPr>
+          <w:lang w:val="fr-CA"/>
+        </w:rPr>
+        <w:t xml:space="preserve">. </w:t>
       </w:r>
     </w:p>
     <w:p>
@@ -1748,266 +1938,7 @@
           <w:rFonts w:hint="eastAsia"/>
           <w:lang w:val="fr-CA"/>
         </w:rPr>
-        <w:t>D</w:t>
-      </w:r>
-      <w:r>
-        <w:rPr>
-          <w:lang w:val="fr-CA"/>
-        </w:rPr>
-        <w:t xml:space="preserve">onc, on a 4 tests : </w:t>
-      </w:r>
-      <w:r>
-        <w:rPr>
-          <w:lang w:val="fr-CA"/>
-        </w:rPr>
-        <w:t>Le cas normal (</w:t>
-      </w:r>
-      <w:r>
-        <w:rPr>
-          <w:lang w:val="fr-CA"/>
-        </w:rPr>
-        <w:t xml:space="preserve">currency1 et </w:t>
-      </w:r>
-      <w:r>
-        <w:rPr>
-          <w:lang w:val="fr-CA"/>
-        </w:rPr>
-        <w:t>currency2</w:t>
-      </w:r>
-      <w:r>
-        <w:rPr>
-          <w:lang w:val="fr-CA"/>
-        </w:rPr>
-        <w:t xml:space="preserve"> sont dans </w:t>
-      </w:r>
-      <w:proofErr w:type="spellStart"/>
-      <w:r>
-        <w:rPr>
-          <w:lang w:val="fr-CA"/>
-        </w:rPr>
-        <w:t>currencies</w:t>
-      </w:r>
-      <w:proofErr w:type="spellEnd"/>
-      <w:r>
-        <w:rPr>
-          <w:lang w:val="fr-CA"/>
-        </w:rPr>
-        <w:t>), le cas o</w:t>
-      </w:r>
-      <w:r>
-        <w:rPr>
-          <w:lang w:val="fr-CA"/>
-        </w:rPr>
-        <w:t>ù</w:t>
-      </w:r>
-      <w:r>
-        <w:rPr>
-          <w:lang w:val="fr-CA"/>
-        </w:rPr>
-        <w:t xml:space="preserve"> </w:t>
-      </w:r>
-      <w:r>
-        <w:rPr>
-          <w:lang w:val="fr-CA"/>
-        </w:rPr>
-        <w:t>currency2</w:t>
-      </w:r>
-      <w:r>
-        <w:rPr>
-          <w:lang w:val="fr-CA"/>
-        </w:rPr>
-        <w:t xml:space="preserve"> n’est pas dans </w:t>
-      </w:r>
-      <w:proofErr w:type="spellStart"/>
-      <w:r>
-        <w:rPr>
-          <w:lang w:val="fr-CA"/>
-        </w:rPr>
-        <w:t>currencies</w:t>
-      </w:r>
-      <w:proofErr w:type="spellEnd"/>
-      <w:r>
-        <w:rPr>
-          <w:lang w:val="fr-CA"/>
-        </w:rPr>
-        <w:t xml:space="preserve"> (mais </w:t>
-      </w:r>
-      <w:r>
-        <w:rPr>
-          <w:lang w:val="fr-CA"/>
-        </w:rPr>
-        <w:t>currenc</w:t>
-      </w:r>
-      <w:r>
-        <w:rPr>
-          <w:lang w:val="fr-CA"/>
-        </w:rPr>
-        <w:t>y1 oui</w:t>
-      </w:r>
-      <w:proofErr w:type="gramStart"/>
-      <w:r>
-        <w:rPr>
-          <w:lang w:val="fr-CA"/>
-        </w:rPr>
-        <w:t xml:space="preserve">) </w:t>
-      </w:r>
-      <w:r>
-        <w:rPr>
-          <w:lang w:val="fr-CA"/>
-        </w:rPr>
-        <w:t>,</w:t>
-      </w:r>
-      <w:proofErr w:type="gramEnd"/>
-      <w:r>
-        <w:rPr>
-          <w:lang w:val="fr-CA"/>
-        </w:rPr>
-        <w:t xml:space="preserve"> le</w:t>
-      </w:r>
-      <w:r>
-        <w:rPr>
-          <w:lang w:val="fr-CA"/>
-        </w:rPr>
-        <w:t xml:space="preserve"> </w:t>
-      </w:r>
-      <w:r>
-        <w:rPr>
-          <w:lang w:val="fr-CA"/>
-        </w:rPr>
-        <w:t>cas o</w:t>
-      </w:r>
-      <w:r>
-        <w:rPr>
-          <w:lang w:val="fr-CA"/>
-        </w:rPr>
-        <w:t>ù</w:t>
-      </w:r>
-      <w:r>
-        <w:rPr>
-          <w:lang w:val="fr-CA"/>
-        </w:rPr>
-        <w:t xml:space="preserve"> </w:t>
-      </w:r>
-      <w:r>
-        <w:rPr>
-          <w:lang w:val="fr-CA"/>
-        </w:rPr>
-        <w:t>currency</w:t>
-      </w:r>
-      <w:r>
-        <w:rPr>
-          <w:lang w:val="fr-CA"/>
-        </w:rPr>
-        <w:t xml:space="preserve">1 n’est pas dans </w:t>
-      </w:r>
-      <w:proofErr w:type="spellStart"/>
-      <w:r>
-        <w:rPr>
-          <w:lang w:val="fr-CA"/>
-        </w:rPr>
-        <w:t>currencies</w:t>
-      </w:r>
-      <w:proofErr w:type="spellEnd"/>
-      <w:r>
-        <w:rPr>
-          <w:lang w:val="fr-CA"/>
-        </w:rPr>
-        <w:t xml:space="preserve"> </w:t>
-      </w:r>
-      <w:r>
-        <w:rPr>
-          <w:lang w:val="fr-CA"/>
-        </w:rPr>
-        <w:t xml:space="preserve"> </w:t>
-      </w:r>
-      <w:r>
-        <w:rPr>
-          <w:lang w:val="fr-CA"/>
-        </w:rPr>
-        <w:t xml:space="preserve">mais </w:t>
-      </w:r>
-      <w:r>
-        <w:rPr>
-          <w:lang w:val="fr-CA"/>
-        </w:rPr>
-        <w:t>currency</w:t>
-      </w:r>
-      <w:r>
-        <w:rPr>
-          <w:lang w:val="fr-CA"/>
-        </w:rPr>
-        <w:t>2 est dedans</w:t>
-      </w:r>
-      <w:r>
-        <w:rPr>
-          <w:lang w:val="fr-CA"/>
-        </w:rPr>
-        <w:t xml:space="preserve">, et le cas </w:t>
-      </w:r>
-      <w:r>
-        <w:rPr>
-          <w:lang w:val="fr-CA"/>
-        </w:rPr>
-        <w:t>o</w:t>
-      </w:r>
-      <w:r>
-        <w:rPr>
-          <w:lang w:val="fr-CA"/>
-        </w:rPr>
-        <w:t>ù</w:t>
-      </w:r>
-      <w:r>
-        <w:rPr>
-          <w:lang w:val="fr-CA"/>
-        </w:rPr>
-        <w:t xml:space="preserve"> </w:t>
-      </w:r>
-      <w:r>
-        <w:rPr>
-          <w:lang w:val="fr-CA"/>
-        </w:rPr>
-        <w:t xml:space="preserve">currency1 et </w:t>
-      </w:r>
-      <w:r>
-        <w:rPr>
-          <w:lang w:val="fr-CA"/>
-        </w:rPr>
-        <w:t>currency2</w:t>
-      </w:r>
-      <w:r>
-        <w:rPr>
-          <w:lang w:val="fr-CA"/>
-        </w:rPr>
-        <w:t xml:space="preserve"> sont absents dans </w:t>
-      </w:r>
-      <w:proofErr w:type="spellStart"/>
-      <w:r>
-        <w:rPr>
-          <w:lang w:val="fr-CA"/>
-        </w:rPr>
-        <w:t>currencies</w:t>
-      </w:r>
-      <w:proofErr w:type="spellEnd"/>
-      <w:r>
-        <w:rPr>
-          <w:lang w:val="fr-CA"/>
-        </w:rPr>
-        <w:t xml:space="preserve">. </w:t>
-      </w:r>
-    </w:p>
-    <w:p>
-      <w:pPr>
-        <w:ind w:left="330" w:hangingChars="150" w:hanging="330"/>
-        <w:rPr>
-          <w:rFonts w:hint="eastAsia"/>
-          <w:lang w:val="fr-CA"/>
-        </w:rPr>
-      </w:pPr>
-      <w:r>
-        <w:rPr>
-          <w:rFonts w:hint="eastAsia"/>
-          <w:lang w:val="fr-CA"/>
-        </w:rPr>
+        <w:lastRenderedPageBreak/>
         <w:t>M</w:t>
       </w:r>
       <w:r>
@@ -2155,9 +2086,15 @@
         <w:rPr>
           <w:lang w:val="fr-CA"/>
         </w:rPr>
-        <w:t xml:space="preserve"> c</w:t>
+        <w:t xml:space="preserve"> </w:t>
       </w:r>
       <w:proofErr w:type="spellStart"/>
+      <w:r>
+        <w:rPr>
+          <w:lang w:val="fr-CA"/>
+        </w:rPr>
+        <w:t>c</w:t>
+      </w:r>
       <w:r>
         <w:rPr>
           <w:lang w:val="fr-CA"/>
@@ -2310,13 +2247,7 @@
         <w:rPr>
           <w:lang w:val="fr-CA"/>
         </w:rPr>
-        <w:t>]</w:t>
-      </w:r>
-      <w:r>
-        <w:rPr>
-          <w:lang w:val="fr-CA"/>
-        </w:rPr>
-        <w:t xml:space="preserve"> //1 </w:t>
+        <w:t xml:space="preserve">] //1 </w:t>
       </w:r>
       <w:proofErr w:type="spellStart"/>
       <w:r>
@@ -2446,98 +2377,60 @@
           <w:szCs w:val="20"/>
           <w:shd w:val="clear" w:color="auto" w:fill="FFFFFF"/>
         </w:rPr>
+        <w:t>),Currency(</w:t>
+      </w:r>
+      <w:r>
+        <w:rPr>
+          <w:rFonts w:ascii="Consolas" w:hAnsi="Consolas"/>
+          <w:color w:val="2A00FF"/>
+          <w:sz w:val="20"/>
+          <w:szCs w:val="20"/>
+          <w:shd w:val="clear" w:color="auto" w:fill="FFFFFF"/>
+        </w:rPr>
+        <w:t>"US Dollar"</w:t>
+      </w:r>
+      <w:r>
+        <w:rPr>
+          <w:rFonts w:ascii="Consolas" w:hAnsi="Consolas"/>
+          <w:color w:val="000000"/>
+          <w:sz w:val="20"/>
+          <w:szCs w:val="20"/>
+          <w:shd w:val="clear" w:color="auto" w:fill="FFFFFF"/>
+        </w:rPr>
+        <w:t xml:space="preserve">, </w:t>
+      </w:r>
+      <w:r>
+        <w:rPr>
+          <w:rFonts w:ascii="Consolas" w:hAnsi="Consolas"/>
+          <w:color w:val="2A00FF"/>
+          <w:sz w:val="20"/>
+          <w:szCs w:val="20"/>
+          <w:shd w:val="clear" w:color="auto" w:fill="FFFFFF"/>
+        </w:rPr>
+        <w:t>"USD"</w:t>
+      </w:r>
+      <w:r>
+        <w:rPr>
+          <w:rFonts w:ascii="Consolas" w:hAnsi="Consolas"/>
+          <w:color w:val="000000"/>
+          <w:sz w:val="20"/>
+          <w:szCs w:val="20"/>
+          <w:shd w:val="clear" w:color="auto" w:fill="FFFFFF"/>
+        </w:rPr>
         <w:t>)</w:t>
       </w:r>
       <w:r>
         <w:rPr>
-          <w:rFonts w:ascii="Consolas" w:hAnsi="Consolas"/>
-          <w:color w:val="000000"/>
-          <w:sz w:val="20"/>
-          <w:szCs w:val="20"/>
-          <w:shd w:val="clear" w:color="auto" w:fill="FFFFFF"/>
-        </w:rPr>
-        <w:t>,</w:t>
-      </w:r>
-      <w:r>
-        <w:rPr>
-          <w:rFonts w:ascii="Consolas" w:hAnsi="Consolas"/>
-          <w:color w:val="000000"/>
-          <w:sz w:val="20"/>
-          <w:szCs w:val="20"/>
-          <w:shd w:val="clear" w:color="auto" w:fill="FFFFFF"/>
-        </w:rPr>
-        <w:t>Currency(</w:t>
-      </w:r>
-      <w:r>
-        <w:rPr>
-          <w:rFonts w:ascii="Consolas" w:hAnsi="Consolas"/>
-          <w:color w:val="2A00FF"/>
-          <w:sz w:val="20"/>
-          <w:szCs w:val="20"/>
-          <w:shd w:val="clear" w:color="auto" w:fill="FFFFFF"/>
-        </w:rPr>
-        <w:t>"US Dollar"</w:t>
-      </w:r>
-      <w:r>
-        <w:rPr>
-          <w:rFonts w:ascii="Consolas" w:hAnsi="Consolas"/>
-          <w:color w:val="000000"/>
-          <w:sz w:val="20"/>
-          <w:szCs w:val="20"/>
-          <w:shd w:val="clear" w:color="auto" w:fill="FFFFFF"/>
-        </w:rPr>
-        <w:t xml:space="preserve">, </w:t>
-      </w:r>
-      <w:r>
-        <w:rPr>
-          <w:rFonts w:ascii="Consolas" w:hAnsi="Consolas"/>
-          <w:color w:val="2A00FF"/>
-          <w:sz w:val="20"/>
-          <w:szCs w:val="20"/>
-          <w:shd w:val="clear" w:color="auto" w:fill="FFFFFF"/>
-        </w:rPr>
-        <w:t>"USD"</w:t>
-      </w:r>
-      <w:r>
-        <w:rPr>
-          <w:rFonts w:ascii="Consolas" w:hAnsi="Consolas"/>
-          <w:color w:val="000000"/>
-          <w:sz w:val="20"/>
-          <w:szCs w:val="20"/>
-          <w:shd w:val="clear" w:color="auto" w:fill="FFFFFF"/>
-        </w:rPr>
-        <w:t>)</w:t>
-      </w:r>
-      <w:r>
-        <w:rPr>
-          <w:lang w:val="fr-CA"/>
-        </w:rPr>
-        <w:t>] //</w:t>
-      </w:r>
-      <w:r>
-        <w:rPr>
-          <w:lang w:val="fr-CA"/>
-        </w:rPr>
-        <w:t>2</w:t>
-      </w:r>
-      <w:r>
-        <w:rPr>
-          <w:lang w:val="fr-CA"/>
-        </w:rPr>
-        <w:t xml:space="preserve"> </w:t>
+          <w:lang w:val="fr-CA"/>
+        </w:rPr>
+        <w:t xml:space="preserve">] //2 </w:t>
       </w:r>
       <w:proofErr w:type="spellStart"/>
       <w:r>
         <w:rPr>
           <w:lang w:val="fr-CA"/>
         </w:rPr>
-        <w:t>iteration</w:t>
-      </w:r>
-      <w:r>
-        <w:rPr>
-          <w:lang w:val="fr-CA"/>
-        </w:rPr>
-        <w:t>s</w:t>
+        <w:t>iterations</w:t>
       </w:r>
       <w:proofErr w:type="spellEnd"/>
     </w:p>
@@ -2550,136 +2443,115 @@
         </w:numPr>
         <w:ind w:firstLineChars="0"/>
         <w:rPr>
+          <w:lang w:val="fr-CA"/>
+        </w:rPr>
+      </w:pPr>
+      <w:r>
+        <w:rPr>
+          <w:lang w:val="fr-CA"/>
+        </w:rPr>
+        <w:t>Le cas</w:t>
+      </w:r>
+      <w:r>
+        <w:rPr>
+          <w:lang w:val="fr-CA"/>
+        </w:rPr>
+        <w:t xml:space="preserve"> </w:t>
+      </w:r>
+      <w:r>
+        <w:rPr>
+          <w:lang w:val="fr-CA"/>
+        </w:rPr>
+        <w:t>o</w:t>
+      </w:r>
+      <w:r>
+        <w:rPr>
+          <w:lang w:val="fr-CA"/>
+        </w:rPr>
+        <w:t>ù</w:t>
+      </w:r>
+      <w:r>
+        <w:rPr>
+          <w:lang w:val="fr-CA"/>
+        </w:rPr>
+        <w:t xml:space="preserve"> </w:t>
+      </w:r>
+      <w:proofErr w:type="spellStart"/>
+      <w:r>
+        <w:rPr>
+          <w:lang w:val="fr-CA"/>
+        </w:rPr>
+        <w:t>c</w:t>
+      </w:r>
+      <w:r>
+        <w:rPr>
+          <w:lang w:val="fr-CA"/>
+        </w:rPr>
+        <w:t>urrencies</w:t>
+      </w:r>
+      <w:proofErr w:type="spellEnd"/>
+      <w:r>
+        <w:rPr>
+          <w:lang w:val="fr-CA"/>
+        </w:rPr>
+        <w:t xml:space="preserve"> == </w:t>
+      </w:r>
+      <w:r>
+        <w:rPr>
           <w:rFonts w:hint="eastAsia"/>
           <w:lang w:val="fr-CA"/>
         </w:rPr>
-      </w:pPr>
-      <w:r>
-        <w:rPr>
-          <w:lang w:val="fr-CA"/>
-        </w:rPr>
-        <w:lastRenderedPageBreak/>
-        <w:t>Le cas</w:t>
-      </w:r>
-      <w:r>
-        <w:rPr>
-          <w:lang w:val="fr-CA"/>
-        </w:rPr>
-        <w:t xml:space="preserve"> </w:t>
-      </w:r>
-      <w:r>
-        <w:rPr>
-          <w:lang w:val="fr-CA"/>
-        </w:rPr>
-        <w:t>o</w:t>
-      </w:r>
-      <w:r>
-        <w:rPr>
-          <w:lang w:val="fr-CA"/>
-        </w:rPr>
-        <w:t>ù</w:t>
-      </w:r>
-      <w:r>
-        <w:rPr>
-          <w:lang w:val="fr-CA"/>
-        </w:rPr>
-        <w:t xml:space="preserve"> </w:t>
+        <w:t>[</w:t>
       </w:r>
       <w:proofErr w:type="spellStart"/>
       <w:r>
         <w:rPr>
-          <w:lang w:val="fr-CA"/>
-        </w:rPr>
-        <w:t>c</w:t>
-      </w:r>
-      <w:r>
-        <w:rPr>
-          <w:lang w:val="fr-CA"/>
-        </w:rPr>
-        <w:t>urrencies</w:t>
+          <w:rFonts w:ascii="Consolas" w:hAnsi="Consolas"/>
+          <w:color w:val="000000"/>
+          <w:sz w:val="20"/>
+          <w:szCs w:val="20"/>
+          <w:shd w:val="clear" w:color="auto" w:fill="FFFFFF"/>
+          <w:lang w:val="fr-CA"/>
+        </w:rPr>
+        <w:t>Currency.init</w:t>
       </w:r>
       <w:proofErr w:type="spellEnd"/>
       <w:r>
         <w:rPr>
-          <w:lang w:val="fr-CA"/>
-        </w:rPr>
-        <w:t xml:space="preserve"> == </w:t>
-      </w:r>
-      <w:r>
-        <w:rPr>
-          <w:rFonts w:hint="eastAsia"/>
-          <w:lang w:val="fr-CA"/>
-        </w:rPr>
-        <w:t>[</w:t>
+          <w:rFonts w:ascii="Consolas" w:hAnsi="Consolas"/>
+          <w:color w:val="000000"/>
+          <w:sz w:val="20"/>
+          <w:szCs w:val="20"/>
+          <w:shd w:val="clear" w:color="auto" w:fill="FFFFFF"/>
+          <w:lang w:val="fr-CA"/>
+        </w:rPr>
+        <w:t>()</w:t>
+      </w:r>
+      <w:r>
+        <w:rPr>
+          <w:lang w:val="fr-CA"/>
+        </w:rPr>
+        <w:t xml:space="preserve">] //n </w:t>
       </w:r>
       <w:proofErr w:type="spellStart"/>
       <w:r>
         <w:rPr>
-          <w:rFonts w:ascii="Consolas" w:hAnsi="Consolas"/>
-          <w:color w:val="000000"/>
-          <w:sz w:val="20"/>
-          <w:szCs w:val="20"/>
-          <w:shd w:val="clear" w:color="auto" w:fill="FFFFFF"/>
-          <w:lang w:val="fr-CA"/>
-        </w:rPr>
-        <w:t>Currency.init</w:t>
+          <w:lang w:val="fr-CA"/>
+        </w:rPr>
+        <w:t>iterations</w:t>
       </w:r>
       <w:proofErr w:type="spellEnd"/>
-      <w:r>
-        <w:rPr>
-          <w:rFonts w:ascii="Consolas" w:hAnsi="Consolas"/>
-          <w:color w:val="000000"/>
-          <w:sz w:val="20"/>
-          <w:szCs w:val="20"/>
-          <w:shd w:val="clear" w:color="auto" w:fill="FFFFFF"/>
-          <w:lang w:val="fr-CA"/>
-        </w:rPr>
-        <w:t>()</w:t>
-      </w:r>
-      <w:r>
-        <w:rPr>
-          <w:lang w:val="fr-CA"/>
-        </w:rPr>
-        <w:t>] //</w:t>
-      </w:r>
-      <w:r>
-        <w:rPr>
-          <w:lang w:val="fr-CA"/>
-        </w:rPr>
-        <w:t>n</w:t>
-      </w:r>
-      <w:r>
-        <w:rPr>
-          <w:lang w:val="fr-CA"/>
-        </w:rPr>
-        <w:t xml:space="preserve"> </w:t>
-      </w:r>
-      <w:proofErr w:type="spellStart"/>
-      <w:r>
-        <w:rPr>
-          <w:lang w:val="fr-CA"/>
-        </w:rPr>
-        <w:t>iteration</w:t>
-      </w:r>
-      <w:r>
-        <w:rPr>
-          <w:lang w:val="fr-CA"/>
-        </w:rPr>
-        <w:t>s</w:t>
-      </w:r>
-      <w:proofErr w:type="spellEnd"/>
-    </w:p>
-    <w:p>
-      <w:pPr>
-        <w:rPr>
-          <w:lang w:val="fr-CA"/>
-        </w:rPr>
-      </w:pPr>
-    </w:p>
-    <w:p>
-      <w:pPr>
-        <w:rPr>
-          <w:rFonts w:hint="eastAsia"/>
+    </w:p>
+    <w:p>
+      <w:pPr>
+        <w:rPr>
+          <w:lang w:val="fr-CA"/>
+        </w:rPr>
+      </w:pPr>
+    </w:p>
+    <w:p>
+      <w:pPr>
+        <w:rPr>
           <w:lang w:val="fr-CA"/>
         </w:rPr>
       </w:pPr>

</xml_diff>